<commit_message>
checks the codes for a second time
</commit_message>
<xml_diff>
--- a/1981_Practice-Checks.docx
+++ b/1981_Practice-Checks.docx
@@ -1,6 +1,6 @@
 
 <file path=word/document.xml><?xml version="1.0" encoding="utf-8"?>
-<w:document xmlns:wpc="http://schemas.microsoft.com/office/word/2010/wordprocessingCanvas" xmlns:mo="http://schemas.microsoft.com/office/mac/office/2008/main" xmlns:mc="http://schemas.openxmlformats.org/markup-compatibility/2006" xmlns:mv="urn:schemas-microsoft-com:mac:vml" xmlns:o="urn:schemas-microsoft-com:office:office" xmlns:r="http://schemas.openxmlformats.org/officeDocument/2006/relationships" xmlns:m="http://schemas.openxmlformats.org/officeDocument/2006/math" xmlns:v="urn:schemas-microsoft-com:vml" xmlns:wp14="http://schemas.microsoft.com/office/word/2010/wordprocessingDrawing" xmlns:wp="http://schemas.openxmlformats.org/drawingml/2006/wordprocessingDrawing" xmlns:w10="urn:schemas-microsoft-com:office:word" xmlns:w="http://schemas.openxmlformats.org/wordprocessingml/2006/main" xmlns:w14="http://schemas.microsoft.com/office/word/2010/wordml" xmlns:wpg="http://schemas.microsoft.com/office/word/2010/wordprocessingGroup" xmlns:wpi="http://schemas.microsoft.com/office/word/2010/wordprocessingInk" xmlns:wne="http://schemas.microsoft.com/office/word/2006/wordml" xmlns:wps="http://schemas.microsoft.com/office/word/2010/wordprocessingShape" mc:Ignorable="w14 wp14">
+<w:document xmlns:wpc="http://schemas.microsoft.com/office/word/2010/wordprocessingCanvas" xmlns:cx="http://schemas.microsoft.com/office/drawing/2014/chartex" xmlns:cx1="http://schemas.microsoft.com/office/drawing/2015/9/8/chartex" xmlns:cx2="http://schemas.microsoft.com/office/drawing/2015/10/21/chartex" xmlns:cx3="http://schemas.microsoft.com/office/drawing/2016/5/9/chartex" xmlns:cx4="http://schemas.microsoft.com/office/drawing/2016/5/10/chartex" xmlns:cx5="http://schemas.microsoft.com/office/drawing/2016/5/11/chartex" xmlns:cx6="http://schemas.microsoft.com/office/drawing/2016/5/12/chartex" xmlns:cx7="http://schemas.microsoft.com/office/drawing/2016/5/13/chartex" xmlns:cx8="http://schemas.microsoft.com/office/drawing/2016/5/14/chartex" xmlns:mc="http://schemas.openxmlformats.org/markup-compatibility/2006" xmlns:aink="http://schemas.microsoft.com/office/drawing/2016/ink" xmlns:am3d="http://schemas.microsoft.com/office/drawing/2017/model3d" xmlns:o="urn:schemas-microsoft-com:office:office" xmlns:oel="http://schemas.microsoft.com/office/2019/extlst" xmlns:r="http://schemas.openxmlformats.org/officeDocument/2006/relationships" xmlns:m="http://schemas.openxmlformats.org/officeDocument/2006/math" xmlns:v="urn:schemas-microsoft-com:vml" xmlns:wp14="http://schemas.microsoft.com/office/word/2010/wordprocessingDrawing" xmlns:wp="http://schemas.openxmlformats.org/drawingml/2006/wordprocessingDrawing" xmlns:w10="urn:schemas-microsoft-com:office:word" xmlns:w="http://schemas.openxmlformats.org/wordprocessingml/2006/main" xmlns:w14="http://schemas.microsoft.com/office/word/2010/wordml" xmlns:w15="http://schemas.microsoft.com/office/word/2012/wordml" xmlns:w16cex="http://schemas.microsoft.com/office/word/2018/wordml/cex" xmlns:w16cid="http://schemas.microsoft.com/office/word/2016/wordml/cid" xmlns:w16="http://schemas.microsoft.com/office/word/2018/wordml" xmlns:w16sdtdh="http://schemas.microsoft.com/office/word/2020/wordml/sdtdatahash" xmlns:w16se="http://schemas.microsoft.com/office/word/2015/wordml/symex" xmlns:wpg="http://schemas.microsoft.com/office/word/2010/wordprocessingGroup" xmlns:wpi="http://schemas.microsoft.com/office/word/2010/wordprocessingInk" xmlns:wne="http://schemas.microsoft.com/office/word/2006/wordml" xmlns:wps="http://schemas.microsoft.com/office/word/2010/wordprocessingShape" mc:Ignorable="w14 w15 w16se w16cid w16 w16cex w16sdtdh wp14">
   <w:body>
     <w:p>
       <w:r>
@@ -48,14 +48,103 @@
       </w:r>
       <w:proofErr w:type="spellEnd"/>
       <w:r>
-        <w:t xml:space="preserve"> have a closing </w:t>
+        <w:t xml:space="preserve"> have a closing seg?</w:t>
+      </w:r>
+    </w:p>
+    <w:p>
+      <w:pPr>
+        <w:pStyle w:val="ListParagraph"/>
+        <w:numPr>
+          <w:ilvl w:val="0"/>
+          <w:numId w:val="6"/>
+        </w:numPr>
+      </w:pPr>
+      <w:r>
+        <w:t xml:space="preserve">Did you tag all the </w:t>
+      </w:r>
+      <w:r>
+        <w:t>“</w:t>
+      </w:r>
+      <w:r>
+        <w:t xml:space="preserve">see </w:t>
       </w:r>
       <w:proofErr w:type="spellStart"/>
       <w:r>
-        <w:t>seg</w:t>
+        <w:t>also’s</w:t>
       </w:r>
       <w:proofErr w:type="spellEnd"/>
       <w:r>
+        <w:t>”</w:t>
+      </w:r>
+      <w:r>
+        <w:t xml:space="preserve"> with their appropriate event ID’s?</w:t>
+      </w:r>
+    </w:p>
+    <w:p>
+      <w:pPr>
+        <w:pStyle w:val="ListParagraph"/>
+        <w:numPr>
+          <w:ilvl w:val="0"/>
+          <w:numId w:val="6"/>
+        </w:numPr>
+      </w:pPr>
+      <w:r>
+        <w:t>Remember not to add people to people.xml, just make sure you give people unique ID’s if they aren’t already in the file</w:t>
+      </w:r>
+    </w:p>
+    <w:p/>
+    <w:p>
+      <w:r>
+        <w:t>N81.1</w:t>
+      </w:r>
+    </w:p>
+    <w:p>
+      <w:pPr>
+        <w:pStyle w:val="ListParagraph"/>
+        <w:numPr>
+          <w:ilvl w:val="0"/>
+          <w:numId w:val="1"/>
+        </w:numPr>
+      </w:pPr>
+      <w:r>
+        <w:t xml:space="preserve">Did you insert a </w:t>
+      </w:r>
+      <w:r>
+        <w:t>self-closing</w:t>
+      </w:r>
+      <w:r>
+        <w:t xml:space="preserve"> date tag?</w:t>
+      </w:r>
+    </w:p>
+    <w:p>
+      <w:pPr>
+        <w:pStyle w:val="ListParagraph"/>
+        <w:numPr>
+          <w:ilvl w:val="0"/>
+          <w:numId w:val="1"/>
+        </w:numPr>
+      </w:pPr>
+      <w:r>
+        <w:t xml:space="preserve">Did you remember </w:t>
+      </w:r>
+      <w:proofErr w:type="spellStart"/>
+      <w:r>
+        <w:t>bibl</w:t>
+      </w:r>
+      <w:proofErr w:type="spellEnd"/>
+      <w:r>
+        <w:t xml:space="preserve"> </w:t>
+      </w:r>
+      <w:r>
+        <w:t>closing se</w:t>
+      </w:r>
+      <w:r>
+        <w:t>g</w:t>
+      </w:r>
+      <w:r>
+        <w:t>s</w:t>
+      </w:r>
+      <w:r>
         <w:t>?</w:t>
       </w:r>
     </w:p>
@@ -64,315 +153,332 @@
         <w:pStyle w:val="ListParagraph"/>
         <w:numPr>
           <w:ilvl w:val="0"/>
-          <w:numId w:val="6"/>
-        </w:numPr>
-      </w:pPr>
-      <w:r>
-        <w:t xml:space="preserve">Did you tag all the </w:t>
-      </w:r>
-      <w:r>
+          <w:numId w:val="1"/>
+        </w:numPr>
+      </w:pPr>
+      <w:r>
+        <w:t>If you have trouble finding Lesbian/</w:t>
+      </w:r>
+      <w:proofErr w:type="spellStart"/>
+      <w:r>
+        <w:t>Lesbienne</w:t>
+      </w:r>
+      <w:proofErr w:type="spellEnd"/>
+      <w:r>
+        <w:t xml:space="preserve"> in periodicals, try using the search tips in the wiki. Hint: It ISN’T Lesbian Canada </w:t>
+      </w:r>
+      <w:proofErr w:type="spellStart"/>
+      <w:r>
+        <w:t>Lesbienne</w:t>
+      </w:r>
+      <w:proofErr w:type="spellEnd"/>
+    </w:p>
+    <w:p>
+      <w:pPr>
+        <w:pStyle w:val="ListParagraph"/>
+        <w:numPr>
+          <w:ilvl w:val="0"/>
+          <w:numId w:val="1"/>
+        </w:numPr>
+      </w:pPr>
+      <w:r>
+        <w:t>Montreal and Toronto will come up often, so try to memorize their corresponding tags, it will make things quicker!</w:t>
+      </w:r>
+    </w:p>
+    <w:p>
+      <w:pPr>
+        <w:rPr>
+          <w:rFonts w:ascii="Times New Roman" w:hAnsi="Times New Roman" w:cs="Times New Roman"/>
+          <w:color w:val="000000"/>
+          <w:lang w:val="en-US"/>
+        </w:rPr>
+      </w:pPr>
+    </w:p>
+    <w:p>
+      <w:pPr>
+        <w:rPr>
+          <w:rFonts w:ascii="Times New Roman" w:hAnsi="Times New Roman" w:cs="Times New Roman"/>
+          <w:color w:val="000000"/>
+          <w:lang w:val="en-US"/>
+        </w:rPr>
+      </w:pPr>
+      <w:r>
+        <w:rPr>
+          <w:rFonts w:ascii="Times New Roman" w:hAnsi="Times New Roman" w:cs="Times New Roman"/>
+          <w:color w:val="000000"/>
+          <w:lang w:val="en-US"/>
+        </w:rPr>
+        <w:t>N81.14</w:t>
+      </w:r>
+    </w:p>
+    <w:p>
+      <w:pPr>
+        <w:pStyle w:val="ListParagraph"/>
+        <w:numPr>
+          <w:ilvl w:val="0"/>
+          <w:numId w:val="3"/>
+        </w:numPr>
+      </w:pPr>
+      <w:r>
+        <w:rPr>
+          <w:rFonts w:ascii="Times New Roman" w:hAnsi="Times New Roman" w:cs="Times New Roman"/>
+          <w:color w:val="000000"/>
+          <w:lang w:val="en-US"/>
+        </w:rPr>
+        <w:t xml:space="preserve">Did you make sure not to include “’s” in your </w:t>
+      </w:r>
+      <w:proofErr w:type="spellStart"/>
+      <w:r>
+        <w:rPr>
+          <w:rFonts w:ascii="Times New Roman" w:hAnsi="Times New Roman" w:cs="Times New Roman"/>
+          <w:color w:val="000000"/>
+          <w:lang w:val="en-US"/>
+        </w:rPr>
+        <w:t>persName</w:t>
+      </w:r>
+      <w:proofErr w:type="spellEnd"/>
+      <w:r>
+        <w:rPr>
+          <w:rFonts w:ascii="Times New Roman" w:hAnsi="Times New Roman" w:cs="Times New Roman"/>
+          <w:color w:val="000000"/>
+          <w:lang w:val="en-US"/>
+        </w:rPr>
+        <w:t xml:space="preserve"> tag for Scott Watson?</w:t>
+      </w:r>
+    </w:p>
+    <w:p>
+      <w:pPr>
+        <w:pStyle w:val="ListParagraph"/>
+        <w:numPr>
+          <w:ilvl w:val="0"/>
+          <w:numId w:val="3"/>
+        </w:numPr>
+        <w:rPr>
+          <w:rFonts w:ascii="Times New Roman" w:hAnsi="Times New Roman" w:cs="Times New Roman"/>
+          <w:color w:val="000000"/>
+          <w:lang w:val="en-US"/>
+        </w:rPr>
+      </w:pPr>
+      <w:r>
+        <w:rPr>
+          <w:rFonts w:ascii="Times New Roman" w:hAnsi="Times New Roman" w:cs="Times New Roman"/>
+          <w:color w:val="000000"/>
+          <w:lang w:val="en-US"/>
+        </w:rPr>
+        <w:t xml:space="preserve">Did you use </w:t>
+      </w:r>
+      <w:proofErr w:type="spellStart"/>
+      <w:r>
+        <w:rPr>
+          <w:rFonts w:ascii="Times New Roman" w:hAnsi="Times New Roman" w:cs="Times New Roman"/>
+          <w:color w:val="000000"/>
+          <w:lang w:val="en-US"/>
+        </w:rPr>
+        <w:t>sameAs</w:t>
+      </w:r>
+      <w:proofErr w:type="spellEnd"/>
+      <w:r>
+        <w:rPr>
+          <w:rFonts w:ascii="Times New Roman" w:hAnsi="Times New Roman" w:cs="Times New Roman"/>
+          <w:color w:val="000000"/>
+          <w:lang w:val="en-US"/>
+        </w:rPr>
+        <w:t xml:space="preserve"> for Scott Watson and not </w:t>
+      </w:r>
+      <w:proofErr w:type="spellStart"/>
+      <w:r>
+        <w:rPr>
+          <w:rFonts w:ascii="Times New Roman" w:hAnsi="Times New Roman" w:cs="Times New Roman"/>
+          <w:color w:val="000000"/>
+          <w:lang w:val="en-US"/>
+        </w:rPr>
+        <w:t>corresp</w:t>
+      </w:r>
+      <w:proofErr w:type="spellEnd"/>
+      <w:r>
+        <w:rPr>
+          <w:rFonts w:ascii="Times New Roman" w:hAnsi="Times New Roman" w:cs="Times New Roman"/>
+          <w:color w:val="000000"/>
+          <w:lang w:val="en-US"/>
+        </w:rPr>
+        <w:t xml:space="preserve">? Remember, people always get </w:t>
+      </w:r>
+      <w:proofErr w:type="spellStart"/>
+      <w:r>
+        <w:rPr>
+          <w:rFonts w:ascii="Times New Roman" w:hAnsi="Times New Roman" w:cs="Times New Roman"/>
+          <w:color w:val="000000"/>
+          <w:lang w:val="en-US"/>
+        </w:rPr>
+        <w:t>sameAs</w:t>
+      </w:r>
+      <w:proofErr w:type="spellEnd"/>
+      <w:r>
+        <w:rPr>
+          <w:rFonts w:ascii="Times New Roman" w:hAnsi="Times New Roman" w:cs="Times New Roman"/>
+          <w:color w:val="000000"/>
+          <w:lang w:val="en-US"/>
+        </w:rPr>
+        <w:t xml:space="preserve"> instead of </w:t>
+      </w:r>
+      <w:proofErr w:type="spellStart"/>
+      <w:r>
+        <w:rPr>
+          <w:rFonts w:ascii="Times New Roman" w:hAnsi="Times New Roman" w:cs="Times New Roman"/>
+          <w:color w:val="000000"/>
+          <w:lang w:val="en-US"/>
+        </w:rPr>
+        <w:t>corresp</w:t>
+      </w:r>
+      <w:proofErr w:type="spellEnd"/>
+    </w:p>
+    <w:p>
+      <w:pPr>
+        <w:pStyle w:val="ListParagraph"/>
+        <w:numPr>
+          <w:ilvl w:val="0"/>
+          <w:numId w:val="3"/>
+        </w:numPr>
+        <w:rPr>
+          <w:rFonts w:ascii="Times New Roman" w:hAnsi="Times New Roman" w:cs="Times New Roman"/>
+          <w:color w:val="000000"/>
+          <w:lang w:val="en-US"/>
+        </w:rPr>
+      </w:pPr>
+      <w:r>
+        <w:rPr>
+          <w:rFonts w:ascii="Times New Roman" w:hAnsi="Times New Roman" w:cs="Times New Roman"/>
+          <w:color w:val="000000"/>
+          <w:lang w:val="en-US"/>
+        </w:rPr>
+        <w:t>Did you tag New Star Books as an org?</w:t>
+      </w:r>
+    </w:p>
+    <w:p>
+      <w:pPr>
+        <w:pStyle w:val="ListParagraph"/>
+        <w:numPr>
+          <w:ilvl w:val="0"/>
+          <w:numId w:val="2"/>
+        </w:numPr>
+      </w:pPr>
+      <w:r>
+        <w:rPr>
+          <w:rFonts w:ascii="Times New Roman" w:hAnsi="Times New Roman" w:cs="Times New Roman"/>
+          <w:color w:val="000000"/>
+          <w:lang w:val="en-US"/>
+        </w:rPr>
+        <w:t xml:space="preserve">Did you make sure </w:t>
+      </w:r>
+      <w:r>
+        <w:rPr>
+          <w:rFonts w:ascii="Times New Roman" w:hAnsi="Times New Roman" w:cs="Times New Roman"/>
+          <w:color w:val="000000"/>
+          <w:lang w:val="en-US"/>
+        </w:rPr>
         <w:t>“</w:t>
       </w:r>
       <w:r>
-        <w:t xml:space="preserve">see </w:t>
+        <w:rPr>
+          <w:rFonts w:ascii="Times New Roman" w:hAnsi="Times New Roman" w:cs="Times New Roman"/>
+          <w:color w:val="000000"/>
+          <w:lang w:val="en-US"/>
+        </w:rPr>
+        <w:t>(review)</w:t>
+      </w:r>
+      <w:r>
+        <w:rPr>
+          <w:rFonts w:ascii="Times New Roman" w:hAnsi="Times New Roman" w:cs="Times New Roman"/>
+          <w:color w:val="000000"/>
+          <w:lang w:val="en-US"/>
+        </w:rPr>
+        <w:t>”</w:t>
+      </w:r>
+      <w:r>
+        <w:rPr>
+          <w:rFonts w:ascii="Times New Roman" w:hAnsi="Times New Roman" w:cs="Times New Roman"/>
+          <w:color w:val="000000"/>
+          <w:lang w:val="en-US"/>
+        </w:rPr>
+        <w:t xml:space="preserve"> isn’t inside the title tag?</w:t>
+      </w:r>
+    </w:p>
+    <w:p>
+      <w:pPr>
+        <w:pStyle w:val="ListParagraph"/>
+        <w:numPr>
+          <w:ilvl w:val="0"/>
+          <w:numId w:val="2"/>
+        </w:numPr>
+      </w:pPr>
+      <w:r>
+        <w:rPr>
+          <w:rFonts w:ascii="Times New Roman" w:hAnsi="Times New Roman" w:cs="Times New Roman"/>
+          <w:color w:val="000000"/>
+          <w:lang w:val="en-US"/>
+        </w:rPr>
+        <w:t xml:space="preserve">Also try to memorize the tag for Body Politic as the majority of the </w:t>
       </w:r>
       <w:proofErr w:type="spellStart"/>
       <w:r>
-        <w:t>also’s</w:t>
+        <w:rPr>
+          <w:rFonts w:ascii="Times New Roman" w:hAnsi="Times New Roman" w:cs="Times New Roman"/>
+          <w:color w:val="000000"/>
+          <w:lang w:val="en-US"/>
+        </w:rPr>
+        <w:t>bibls</w:t>
       </w:r>
       <w:proofErr w:type="spellEnd"/>
       <w:r>
-        <w:t>”</w:t>
-      </w:r>
-      <w:r>
-        <w:t xml:space="preserve"> with their appropriate event ID’s?</w:t>
-      </w:r>
-    </w:p>
-    <w:p>
-      <w:pPr>
-        <w:pStyle w:val="ListParagraph"/>
-        <w:numPr>
-          <w:ilvl w:val="0"/>
-          <w:numId w:val="6"/>
-        </w:numPr>
-      </w:pPr>
-      <w:r>
-        <w:t>Remember not to add people to people.xml, just make sure you give people unique ID’s if they aren’t already in the file</w:t>
-      </w:r>
-    </w:p>
-    <w:p/>
-    <w:p>
-      <w:r>
-        <w:t>N81.1</w:t>
-      </w:r>
-    </w:p>
-    <w:p>
-      <w:pPr>
-        <w:pStyle w:val="ListParagraph"/>
-        <w:numPr>
-          <w:ilvl w:val="0"/>
-          <w:numId w:val="1"/>
-        </w:numPr>
-      </w:pPr>
-      <w:r>
-        <w:t xml:space="preserve">Did you insert a </w:t>
-      </w:r>
-      <w:r>
-        <w:t>self-closing</w:t>
-      </w:r>
-      <w:r>
-        <w:t xml:space="preserve"> date tag?</w:t>
-      </w:r>
-    </w:p>
-    <w:p>
-      <w:pPr>
-        <w:pStyle w:val="ListParagraph"/>
-        <w:numPr>
-          <w:ilvl w:val="0"/>
-          <w:numId w:val="1"/>
-        </w:numPr>
-      </w:pPr>
-      <w:r>
-        <w:t xml:space="preserve">Did you remember </w:t>
-      </w:r>
-      <w:proofErr w:type="spellStart"/>
-      <w:r>
-        <w:t>bibl</w:t>
-      </w:r>
-      <w:proofErr w:type="spellEnd"/>
-      <w:r>
-        <w:t xml:space="preserve"> </w:t>
-      </w:r>
-      <w:r>
-        <w:t xml:space="preserve">closing </w:t>
-      </w:r>
-      <w:proofErr w:type="spellStart"/>
-      <w:r>
-        <w:t>se</w:t>
-      </w:r>
-      <w:r>
-        <w:t>g</w:t>
-      </w:r>
-      <w:r>
-        <w:t>s</w:t>
-      </w:r>
-      <w:proofErr w:type="spellEnd"/>
-      <w:r>
-        <w:t>?</w:t>
-      </w:r>
-    </w:p>
-    <w:p>
-      <w:pPr>
-        <w:pStyle w:val="ListParagraph"/>
-        <w:numPr>
-          <w:ilvl w:val="0"/>
-          <w:numId w:val="1"/>
-        </w:numPr>
-      </w:pPr>
-      <w:r>
-        <w:t xml:space="preserve">If you have </w:t>
-      </w:r>
-      <w:proofErr w:type="gramStart"/>
-      <w:r>
-        <w:t>trouble finding</w:t>
-      </w:r>
-      <w:proofErr w:type="gramEnd"/>
-      <w:r>
-        <w:t xml:space="preserve"> Lesbian/</w:t>
-      </w:r>
-      <w:proofErr w:type="spellStart"/>
-      <w:r>
-        <w:t>Lesbienne</w:t>
-      </w:r>
-      <w:proofErr w:type="spellEnd"/>
-      <w:r>
-        <w:t xml:space="preserve"> in periodicals, try using the search tips in the wiki. Hint: It ISN’T Lesbian Canada </w:t>
-      </w:r>
-      <w:proofErr w:type="spellStart"/>
-      <w:r>
-        <w:t>Lesbienne</w:t>
-      </w:r>
-      <w:proofErr w:type="spellEnd"/>
-    </w:p>
-    <w:p>
-      <w:pPr>
-        <w:pStyle w:val="ListParagraph"/>
-        <w:numPr>
-          <w:ilvl w:val="0"/>
-          <w:numId w:val="1"/>
-        </w:numPr>
-      </w:pPr>
-      <w:r>
-        <w:t>Montreal and Toronto will come up often, so try to memorize their corresponding tags, it will make things quicker!</w:t>
-      </w:r>
-    </w:p>
-    <w:p>
-      <w:pPr>
-        <w:rPr>
-          <w:rFonts w:ascii="Times New Roman" w:hAnsi="Times New Roman" w:cs="Times New Roman"/>
-          <w:color w:val="000000"/>
-          <w:lang w:val="en-US"/>
-        </w:rPr>
-      </w:pPr>
-    </w:p>
-    <w:p>
-      <w:pPr>
-        <w:rPr>
-          <w:rFonts w:ascii="Times New Roman" w:hAnsi="Times New Roman" w:cs="Times New Roman"/>
-          <w:color w:val="000000"/>
-          <w:lang w:val="en-US"/>
-        </w:rPr>
-      </w:pPr>
-      <w:r>
-        <w:rPr>
-          <w:rFonts w:ascii="Times New Roman" w:hAnsi="Times New Roman" w:cs="Times New Roman"/>
-          <w:color w:val="000000"/>
-          <w:lang w:val="en-US"/>
-        </w:rPr>
-        <w:t>N81.14</w:t>
-      </w:r>
-    </w:p>
-    <w:p>
-      <w:pPr>
-        <w:pStyle w:val="ListParagraph"/>
-        <w:numPr>
-          <w:ilvl w:val="0"/>
-          <w:numId w:val="3"/>
-        </w:numPr>
-      </w:pPr>
-      <w:r>
-        <w:rPr>
-          <w:rFonts w:ascii="Times New Roman" w:hAnsi="Times New Roman" w:cs="Times New Roman"/>
-          <w:color w:val="000000"/>
-          <w:lang w:val="en-US"/>
-        </w:rPr>
-        <w:t xml:space="preserve">Did you make sure not to include “’s” in your </w:t>
-      </w:r>
-      <w:proofErr w:type="spellStart"/>
-      <w:r>
-        <w:rPr>
-          <w:rFonts w:ascii="Times New Roman" w:hAnsi="Times New Roman" w:cs="Times New Roman"/>
-          <w:color w:val="000000"/>
-          <w:lang w:val="en-US"/>
-        </w:rPr>
-        <w:t>persName</w:t>
-      </w:r>
-      <w:proofErr w:type="spellEnd"/>
-      <w:r>
-        <w:rPr>
-          <w:rFonts w:ascii="Times New Roman" w:hAnsi="Times New Roman" w:cs="Times New Roman"/>
-          <w:color w:val="000000"/>
-          <w:lang w:val="en-US"/>
-        </w:rPr>
-        <w:t xml:space="preserve"> tag for Scott Watson?</w:t>
-      </w:r>
-    </w:p>
-    <w:p>
-      <w:pPr>
-        <w:pStyle w:val="ListParagraph"/>
-        <w:numPr>
-          <w:ilvl w:val="0"/>
-          <w:numId w:val="3"/>
-        </w:numPr>
-        <w:rPr>
-          <w:rFonts w:ascii="Times New Roman" w:hAnsi="Times New Roman" w:cs="Times New Roman"/>
-          <w:color w:val="000000"/>
-          <w:lang w:val="en-US"/>
-        </w:rPr>
-      </w:pPr>
-      <w:r>
-        <w:rPr>
-          <w:rFonts w:ascii="Times New Roman" w:hAnsi="Times New Roman" w:cs="Times New Roman"/>
-          <w:color w:val="000000"/>
-          <w:lang w:val="en-US"/>
-        </w:rPr>
-        <w:t xml:space="preserve">Did you use </w:t>
-      </w:r>
-      <w:proofErr w:type="spellStart"/>
-      <w:r>
-        <w:rPr>
-          <w:rFonts w:ascii="Times New Roman" w:hAnsi="Times New Roman" w:cs="Times New Roman"/>
-          <w:color w:val="000000"/>
-          <w:lang w:val="en-US"/>
-        </w:rPr>
-        <w:t>sameAs</w:t>
-      </w:r>
-      <w:proofErr w:type="spellEnd"/>
-      <w:r>
-        <w:rPr>
-          <w:rFonts w:ascii="Times New Roman" w:hAnsi="Times New Roman" w:cs="Times New Roman"/>
-          <w:color w:val="000000"/>
-          <w:lang w:val="en-US"/>
-        </w:rPr>
-        <w:t xml:space="preserve"> for Scott Watson and not </w:t>
-      </w:r>
-      <w:proofErr w:type="spellStart"/>
-      <w:r>
-        <w:rPr>
-          <w:rFonts w:ascii="Times New Roman" w:hAnsi="Times New Roman" w:cs="Times New Roman"/>
-          <w:color w:val="000000"/>
-          <w:lang w:val="en-US"/>
-        </w:rPr>
-        <w:t>corresp</w:t>
-      </w:r>
-      <w:proofErr w:type="spellEnd"/>
-      <w:r>
-        <w:rPr>
-          <w:rFonts w:ascii="Times New Roman" w:hAnsi="Times New Roman" w:cs="Times New Roman"/>
-          <w:color w:val="000000"/>
-          <w:lang w:val="en-US"/>
-        </w:rPr>
-        <w:t xml:space="preserve">? Remember, people always get </w:t>
-      </w:r>
-      <w:proofErr w:type="spellStart"/>
-      <w:r>
-        <w:rPr>
-          <w:rFonts w:ascii="Times New Roman" w:hAnsi="Times New Roman" w:cs="Times New Roman"/>
-          <w:color w:val="000000"/>
-          <w:lang w:val="en-US"/>
-        </w:rPr>
-        <w:t>sameAs</w:t>
-      </w:r>
-      <w:proofErr w:type="spellEnd"/>
-      <w:r>
-        <w:rPr>
-          <w:rFonts w:ascii="Times New Roman" w:hAnsi="Times New Roman" w:cs="Times New Roman"/>
-          <w:color w:val="000000"/>
-          <w:lang w:val="en-US"/>
-        </w:rPr>
-        <w:t xml:space="preserve"> instead of </w:t>
-      </w:r>
-      <w:proofErr w:type="spellStart"/>
-      <w:r>
-        <w:rPr>
-          <w:rFonts w:ascii="Times New Roman" w:hAnsi="Times New Roman" w:cs="Times New Roman"/>
-          <w:color w:val="000000"/>
-          <w:lang w:val="en-US"/>
-        </w:rPr>
-        <w:t>corresp</w:t>
-      </w:r>
-      <w:proofErr w:type="spellEnd"/>
-    </w:p>
-    <w:p>
-      <w:pPr>
-        <w:pStyle w:val="ListParagraph"/>
-        <w:numPr>
-          <w:ilvl w:val="0"/>
-          <w:numId w:val="3"/>
-        </w:numPr>
-        <w:rPr>
-          <w:rFonts w:ascii="Times New Roman" w:hAnsi="Times New Roman" w:cs="Times New Roman"/>
-          <w:color w:val="000000"/>
-          <w:lang w:val="en-US"/>
-        </w:rPr>
-      </w:pPr>
-      <w:r>
-        <w:rPr>
-          <w:rFonts w:ascii="Times New Roman" w:hAnsi="Times New Roman" w:cs="Times New Roman"/>
-          <w:color w:val="000000"/>
-          <w:lang w:val="en-US"/>
-        </w:rPr>
-        <w:t>Did you tag New Star Books as an org?</w:t>
+        <w:rPr>
+          <w:rFonts w:ascii="Times New Roman" w:hAnsi="Times New Roman" w:cs="Times New Roman"/>
+          <w:color w:val="000000"/>
+          <w:lang w:val="en-US"/>
+        </w:rPr>
+        <w:t xml:space="preserve"> will have an entry from them. (CV: Later, when you are more comfortable coding, I can show you some shortcuts so you don’t have to tag it every time.)</w:t>
+      </w:r>
+    </w:p>
+    <w:p>
+      <w:pPr>
+        <w:rPr>
+          <w:rFonts w:ascii="Times New Roman" w:hAnsi="Times New Roman" w:cs="Times New Roman"/>
+          <w:color w:val="000000"/>
+          <w:lang w:val="en-US"/>
+        </w:rPr>
+      </w:pPr>
+    </w:p>
+    <w:p>
+      <w:pPr>
+        <w:rPr>
+          <w:rFonts w:ascii="Times New Roman" w:hAnsi="Times New Roman" w:cs="Times New Roman"/>
+          <w:color w:val="000000"/>
+          <w:lang w:val="en-US"/>
+        </w:rPr>
+      </w:pPr>
+      <w:r>
+        <w:rPr>
+          <w:rFonts w:ascii="Times New Roman" w:hAnsi="Times New Roman" w:cs="Times New Roman"/>
+          <w:color w:val="000000"/>
+          <w:lang w:val="en-US"/>
+        </w:rPr>
+        <w:t>N81.30</w:t>
+      </w:r>
+    </w:p>
+    <w:p>
+      <w:pPr>
+        <w:pStyle w:val="ListParagraph"/>
+        <w:numPr>
+          <w:ilvl w:val="0"/>
+          <w:numId w:val="7"/>
+        </w:numPr>
+      </w:pPr>
+      <w:r>
+        <w:rPr>
+          <w:rFonts w:ascii="Times New Roman" w:hAnsi="Times New Roman" w:cs="Times New Roman"/>
+          <w:color w:val="000000"/>
+          <w:lang w:val="en-US"/>
+        </w:rPr>
+        <w:t>Did you tag September 18, 1980 and February 23, 1981?</w:t>
       </w:r>
     </w:p>
     <w:p>
@@ -389,39 +495,31 @@
           <w:color w:val="000000"/>
           <w:lang w:val="en-US"/>
         </w:rPr>
-        <w:t xml:space="preserve">Did you make sure </w:t>
-      </w:r>
-      <w:r>
-        <w:rPr>
-          <w:rFonts w:ascii="Times New Roman" w:hAnsi="Times New Roman" w:cs="Times New Roman"/>
-          <w:color w:val="000000"/>
-          <w:lang w:val="en-US"/>
-        </w:rPr>
-        <w:t>“</w:t>
-      </w:r>
-      <w:r>
-        <w:rPr>
-          <w:rFonts w:ascii="Times New Roman" w:hAnsi="Times New Roman" w:cs="Times New Roman"/>
-          <w:color w:val="000000"/>
-          <w:lang w:val="en-US"/>
-        </w:rPr>
-        <w:t>(review)</w:t>
-      </w:r>
-      <w:r>
-        <w:rPr>
-          <w:rFonts w:ascii="Times New Roman" w:hAnsi="Times New Roman" w:cs="Times New Roman"/>
-          <w:color w:val="000000"/>
-          <w:lang w:val="en-US"/>
-        </w:rPr>
-        <w:t>”</w:t>
-      </w:r>
-      <w:r>
-        <w:rPr>
-          <w:rFonts w:ascii="Times New Roman" w:hAnsi="Times New Roman" w:cs="Times New Roman"/>
-          <w:color w:val="000000"/>
-          <w:lang w:val="en-US"/>
-        </w:rPr>
-        <w:t xml:space="preserve"> isn’t inside the title tag?</w:t>
+        <w:t>Did you tag the see also date wi</w:t>
+      </w:r>
+      <w:r>
+        <w:rPr>
+          <w:rFonts w:ascii="Times New Roman" w:hAnsi="Times New Roman" w:cs="Times New Roman"/>
+          <w:color w:val="000000"/>
+          <w:lang w:val="en-US"/>
+        </w:rPr>
+        <w:t>th a seg and</w:t>
+      </w:r>
+      <w:r>
+        <w:rPr>
+          <w:rFonts w:ascii="Times New Roman" w:hAnsi="Times New Roman" w:cs="Times New Roman"/>
+          <w:color w:val="000000"/>
+          <w:lang w:val="en-US"/>
+        </w:rPr>
+        <w:t xml:space="preserve"> event ID? Did you link it to the correct</w:t>
+      </w:r>
+      <w:r>
+        <w:rPr>
+          <w:rFonts w:ascii="Times New Roman" w:hAnsi="Times New Roman" w:cs="Times New Roman"/>
+          <w:color w:val="000000"/>
+          <w:lang w:val="en-US"/>
+        </w:rPr>
+        <w:t xml:space="preserve"> ID? Pay attention to context here.</w:t>
       </w:r>
     </w:p>
     <w:p>
@@ -438,161 +536,6 @@
           <w:color w:val="000000"/>
           <w:lang w:val="en-US"/>
         </w:rPr>
-        <w:t xml:space="preserve">Also try to memorize the tag for Body </w:t>
-      </w:r>
-      <w:proofErr w:type="gramStart"/>
-      <w:r>
-        <w:rPr>
-          <w:rFonts w:ascii="Times New Roman" w:hAnsi="Times New Roman" w:cs="Times New Roman"/>
-          <w:color w:val="000000"/>
-          <w:lang w:val="en-US"/>
-        </w:rPr>
-        <w:t>Politic</w:t>
-      </w:r>
-      <w:proofErr w:type="gramEnd"/>
-      <w:r>
-        <w:rPr>
-          <w:rFonts w:ascii="Times New Roman" w:hAnsi="Times New Roman" w:cs="Times New Roman"/>
-          <w:color w:val="000000"/>
-          <w:lang w:val="en-US"/>
-        </w:rPr>
-        <w:t xml:space="preserve"> as the majority of the </w:t>
-      </w:r>
-      <w:proofErr w:type="spellStart"/>
-      <w:r>
-        <w:rPr>
-          <w:rFonts w:ascii="Times New Roman" w:hAnsi="Times New Roman" w:cs="Times New Roman"/>
-          <w:color w:val="000000"/>
-          <w:lang w:val="en-US"/>
-        </w:rPr>
-        <w:t>bibls</w:t>
-      </w:r>
-      <w:proofErr w:type="spellEnd"/>
-      <w:r>
-        <w:rPr>
-          <w:rFonts w:ascii="Times New Roman" w:hAnsi="Times New Roman" w:cs="Times New Roman"/>
-          <w:color w:val="000000"/>
-          <w:lang w:val="en-US"/>
-        </w:rPr>
-        <w:t xml:space="preserve"> will have an entry from them. (CV: Later, when you are more comfortable coding, I can show you some shortcuts so you don’t have to tag it every time.)</w:t>
-      </w:r>
-    </w:p>
-    <w:p>
-      <w:pPr>
-        <w:rPr>
-          <w:rFonts w:ascii="Times New Roman" w:hAnsi="Times New Roman" w:cs="Times New Roman"/>
-          <w:color w:val="000000"/>
-          <w:lang w:val="en-US"/>
-        </w:rPr>
-      </w:pPr>
-    </w:p>
-    <w:p>
-      <w:pPr>
-        <w:rPr>
-          <w:rFonts w:ascii="Times New Roman" w:hAnsi="Times New Roman" w:cs="Times New Roman"/>
-          <w:color w:val="000000"/>
-          <w:lang w:val="en-US"/>
-        </w:rPr>
-      </w:pPr>
-      <w:r>
-        <w:rPr>
-          <w:rFonts w:ascii="Times New Roman" w:hAnsi="Times New Roman" w:cs="Times New Roman"/>
-          <w:color w:val="000000"/>
-          <w:lang w:val="en-US"/>
-        </w:rPr>
-        <w:t>N81.30</w:t>
-      </w:r>
-    </w:p>
-    <w:p>
-      <w:pPr>
-        <w:pStyle w:val="ListParagraph"/>
-        <w:numPr>
-          <w:ilvl w:val="0"/>
-          <w:numId w:val="7"/>
-        </w:numPr>
-      </w:pPr>
-      <w:r>
-        <w:rPr>
-          <w:rFonts w:ascii="Times New Roman" w:hAnsi="Times New Roman" w:cs="Times New Roman"/>
-          <w:color w:val="000000"/>
-          <w:lang w:val="en-US"/>
-        </w:rPr>
-        <w:t>Did you tag September 18, 1980 and February 23, 1981?</w:t>
-      </w:r>
-    </w:p>
-    <w:p>
-      <w:pPr>
-        <w:pStyle w:val="ListParagraph"/>
-        <w:numPr>
-          <w:ilvl w:val="0"/>
-          <w:numId w:val="2"/>
-        </w:numPr>
-      </w:pPr>
-      <w:r>
-        <w:rPr>
-          <w:rFonts w:ascii="Times New Roman" w:hAnsi="Times New Roman" w:cs="Times New Roman"/>
-          <w:color w:val="000000"/>
-          <w:lang w:val="en-US"/>
-        </w:rPr>
-        <w:t>Did you tag the see also date wi</w:t>
-      </w:r>
-      <w:r>
-        <w:rPr>
-          <w:rFonts w:ascii="Times New Roman" w:hAnsi="Times New Roman" w:cs="Times New Roman"/>
-          <w:color w:val="000000"/>
-          <w:lang w:val="en-US"/>
-        </w:rPr>
-        <w:t xml:space="preserve">th a </w:t>
-      </w:r>
-      <w:proofErr w:type="spellStart"/>
-      <w:r>
-        <w:rPr>
-          <w:rFonts w:ascii="Times New Roman" w:hAnsi="Times New Roman" w:cs="Times New Roman"/>
-          <w:color w:val="000000"/>
-          <w:lang w:val="en-US"/>
-        </w:rPr>
-        <w:t>seg</w:t>
-      </w:r>
-      <w:proofErr w:type="spellEnd"/>
-      <w:r>
-        <w:rPr>
-          <w:rFonts w:ascii="Times New Roman" w:hAnsi="Times New Roman" w:cs="Times New Roman"/>
-          <w:color w:val="000000"/>
-          <w:lang w:val="en-US"/>
-        </w:rPr>
-        <w:t xml:space="preserve"> and</w:t>
-      </w:r>
-      <w:r>
-        <w:rPr>
-          <w:rFonts w:ascii="Times New Roman" w:hAnsi="Times New Roman" w:cs="Times New Roman"/>
-          <w:color w:val="000000"/>
-          <w:lang w:val="en-US"/>
-        </w:rPr>
-        <w:t xml:space="preserve"> event ID? Did you link it to the correct</w:t>
-      </w:r>
-      <w:r>
-        <w:rPr>
-          <w:rFonts w:ascii="Times New Roman" w:hAnsi="Times New Roman" w:cs="Times New Roman"/>
-          <w:color w:val="000000"/>
-          <w:lang w:val="en-US"/>
-        </w:rPr>
-        <w:t xml:space="preserve"> ID? Pay attention to context here.</w:t>
-      </w:r>
-    </w:p>
-    <w:p>
-      <w:pPr>
-        <w:pStyle w:val="ListParagraph"/>
-        <w:numPr>
-          <w:ilvl w:val="0"/>
-          <w:numId w:val="2"/>
-        </w:numPr>
-      </w:pPr>
-      <w:r>
-        <w:rPr>
-          <w:rFonts w:ascii="Times New Roman" w:hAnsi="Times New Roman" w:cs="Times New Roman"/>
-          <w:color w:val="000000"/>
-          <w:lang w:val="en-US"/>
-        </w:rPr>
         <w:t>Did you tag the NDP only once?</w:t>
       </w:r>
     </w:p>
@@ -619,7 +562,15 @@
           <w:color w:val="000000"/>
           <w:lang w:val="en-US"/>
         </w:rPr>
-        <w:t>N81.34</w:t>
+        <w:t>N81.3</w:t>
+      </w:r>
+      <w:r>
+        <w:rPr>
+          <w:rFonts w:ascii="Times New Roman" w:hAnsi="Times New Roman" w:cs="Times New Roman"/>
+          <w:color w:val="000000"/>
+          <w:lang w:val="en-US"/>
+        </w:rPr>
+        <w:t>5</w:t>
       </w:r>
     </w:p>
     <w:p>
@@ -1006,8 +957,6 @@
       <w:pPr>
         <w:pStyle w:val="ListParagraph"/>
       </w:pPr>
-      <w:bookmarkStart w:id="0" w:name="_GoBack"/>
-      <w:bookmarkEnd w:id="0"/>
     </w:p>
     <w:p>
       <w:r>
@@ -1043,8 +992,8 @@
 </file>
 
 <file path=word/numbering.xml><?xml version="1.0" encoding="utf-8"?>
-<w:numbering xmlns:wpc="http://schemas.microsoft.com/office/word/2010/wordprocessingCanvas" xmlns:mo="http://schemas.microsoft.com/office/mac/office/2008/main" xmlns:mc="http://schemas.openxmlformats.org/markup-compatibility/2006" xmlns:mv="urn:schemas-microsoft-com:mac:vml" xmlns:o="urn:schemas-microsoft-com:office:office" xmlns:r="http://schemas.openxmlformats.org/officeDocument/2006/relationships" xmlns:m="http://schemas.openxmlformats.org/officeDocument/2006/math" xmlns:v="urn:schemas-microsoft-com:vml" xmlns:wp14="http://schemas.microsoft.com/office/word/2010/wordprocessingDrawing" xmlns:wp="http://schemas.openxmlformats.org/drawingml/2006/wordprocessingDrawing" xmlns:w10="urn:schemas-microsoft-com:office:word" xmlns:w="http://schemas.openxmlformats.org/wordprocessingml/2006/main" xmlns:w14="http://schemas.microsoft.com/office/word/2010/wordml" xmlns:wpg="http://schemas.microsoft.com/office/word/2010/wordprocessingGroup" xmlns:wpi="http://schemas.microsoft.com/office/word/2010/wordprocessingInk" xmlns:wne="http://schemas.microsoft.com/office/word/2006/wordml" xmlns:wps="http://schemas.microsoft.com/office/word/2010/wordprocessingShape" mc:Ignorable="w14 wp14">
-  <w:abstractNum w:abstractNumId="0">
+<w:numbering xmlns:wpc="http://schemas.microsoft.com/office/word/2010/wordprocessingCanvas" xmlns:cx="http://schemas.microsoft.com/office/drawing/2014/chartex" xmlns:cx1="http://schemas.microsoft.com/office/drawing/2015/9/8/chartex" xmlns:cx2="http://schemas.microsoft.com/office/drawing/2015/10/21/chartex" xmlns:cx3="http://schemas.microsoft.com/office/drawing/2016/5/9/chartex" xmlns:cx4="http://schemas.microsoft.com/office/drawing/2016/5/10/chartex" xmlns:cx5="http://schemas.microsoft.com/office/drawing/2016/5/11/chartex" xmlns:cx6="http://schemas.microsoft.com/office/drawing/2016/5/12/chartex" xmlns:cx7="http://schemas.microsoft.com/office/drawing/2016/5/13/chartex" xmlns:cx8="http://schemas.microsoft.com/office/drawing/2016/5/14/chartex" xmlns:mc="http://schemas.openxmlformats.org/markup-compatibility/2006" xmlns:aink="http://schemas.microsoft.com/office/drawing/2016/ink" xmlns:am3d="http://schemas.microsoft.com/office/drawing/2017/model3d" xmlns:o="urn:schemas-microsoft-com:office:office" xmlns:oel="http://schemas.microsoft.com/office/2019/extlst" xmlns:r="http://schemas.openxmlformats.org/officeDocument/2006/relationships" xmlns:m="http://schemas.openxmlformats.org/officeDocument/2006/math" xmlns:v="urn:schemas-microsoft-com:vml" xmlns:wp14="http://schemas.microsoft.com/office/word/2010/wordprocessingDrawing" xmlns:wp="http://schemas.openxmlformats.org/drawingml/2006/wordprocessingDrawing" xmlns:w10="urn:schemas-microsoft-com:office:word" xmlns:w="http://schemas.openxmlformats.org/wordprocessingml/2006/main" xmlns:w14="http://schemas.microsoft.com/office/word/2010/wordml" xmlns:w15="http://schemas.microsoft.com/office/word/2012/wordml" xmlns:w16cex="http://schemas.microsoft.com/office/word/2018/wordml/cex" xmlns:w16cid="http://schemas.microsoft.com/office/word/2016/wordml/cid" xmlns:w16="http://schemas.microsoft.com/office/word/2018/wordml" xmlns:w16sdtdh="http://schemas.microsoft.com/office/word/2020/wordml/sdtdatahash" xmlns:w16se="http://schemas.microsoft.com/office/word/2015/wordml/symex" xmlns:wpg="http://schemas.microsoft.com/office/word/2010/wordprocessingGroup" xmlns:wpi="http://schemas.microsoft.com/office/word/2010/wordprocessingInk" xmlns:wne="http://schemas.microsoft.com/office/word/2006/wordml" xmlns:wps="http://schemas.microsoft.com/office/word/2010/wordprocessingShape" mc:Ignorable="w14 w15 w16se w16cid w16 w16cex w16sdtdh wp14">
+  <w:abstractNum w:abstractNumId="0" w15:restartNumberingAfterBreak="0">
     <w:nsid w:val="05902309"/>
     <w:multiLevelType w:val="hybridMultilevel"/>
     <w:tmpl w:val="7CD475EA"/>
@@ -1157,7 +1106,7 @@
       </w:rPr>
     </w:lvl>
   </w:abstractNum>
-  <w:abstractNum w:abstractNumId="1">
+  <w:abstractNum w:abstractNumId="1" w15:restartNumberingAfterBreak="0">
     <w:nsid w:val="273D7AF7"/>
     <w:multiLevelType w:val="hybridMultilevel"/>
     <w:tmpl w:val="2D8CB8B8"/>
@@ -1270,7 +1219,7 @@
       </w:rPr>
     </w:lvl>
   </w:abstractNum>
-  <w:abstractNum w:abstractNumId="2">
+  <w:abstractNum w:abstractNumId="2" w15:restartNumberingAfterBreak="0">
     <w:nsid w:val="28644065"/>
     <w:multiLevelType w:val="hybridMultilevel"/>
     <w:tmpl w:val="603EB07C"/>
@@ -1383,7 +1332,7 @@
       </w:rPr>
     </w:lvl>
   </w:abstractNum>
-  <w:abstractNum w:abstractNumId="3">
+  <w:abstractNum w:abstractNumId="3" w15:restartNumberingAfterBreak="0">
     <w:nsid w:val="3BE451A1"/>
     <w:multiLevelType w:val="hybridMultilevel"/>
     <w:tmpl w:val="B54CB388"/>
@@ -1496,7 +1445,7 @@
       </w:rPr>
     </w:lvl>
   </w:abstractNum>
-  <w:abstractNum w:abstractNumId="4">
+  <w:abstractNum w:abstractNumId="4" w15:restartNumberingAfterBreak="0">
     <w:nsid w:val="547D0525"/>
     <w:multiLevelType w:val="hybridMultilevel"/>
     <w:tmpl w:val="1EF60DDE"/>
@@ -1609,7 +1558,7 @@
       </w:rPr>
     </w:lvl>
   </w:abstractNum>
-  <w:abstractNum w:abstractNumId="5">
+  <w:abstractNum w:abstractNumId="5" w15:restartNumberingAfterBreak="0">
     <w:nsid w:val="568B560B"/>
     <w:multiLevelType w:val="hybridMultilevel"/>
     <w:tmpl w:val="F036CEB0"/>
@@ -1722,7 +1671,7 @@
       </w:rPr>
     </w:lvl>
   </w:abstractNum>
-  <w:abstractNum w:abstractNumId="6">
+  <w:abstractNum w:abstractNumId="6" w15:restartNumberingAfterBreak="0">
     <w:nsid w:val="78843159"/>
     <w:multiLevelType w:val="hybridMultilevel"/>
     <w:tmpl w:val="9DBCE430"/>
@@ -1835,7 +1784,7 @@
       </w:rPr>
     </w:lvl>
   </w:abstractNum>
-  <w:abstractNum w:abstractNumId="7">
+  <w:abstractNum w:abstractNumId="7" w15:restartNumberingAfterBreak="0">
     <w:nsid w:val="79F5747C"/>
     <w:multiLevelType w:val="hybridMultilevel"/>
     <w:tmpl w:val="246A5C0E"/>
@@ -1948,35 +1897,35 @@
       </w:rPr>
     </w:lvl>
   </w:abstractNum>
-  <w:num w:numId="1">
+  <w:num w:numId="1" w16cid:durableId="1890067419">
     <w:abstractNumId w:val="3"/>
   </w:num>
-  <w:num w:numId="2">
+  <w:num w:numId="2" w16cid:durableId="148905603">
     <w:abstractNumId w:val="4"/>
   </w:num>
-  <w:num w:numId="3">
+  <w:num w:numId="3" w16cid:durableId="105932975">
     <w:abstractNumId w:val="7"/>
   </w:num>
-  <w:num w:numId="4">
+  <w:num w:numId="4" w16cid:durableId="1150711339">
     <w:abstractNumId w:val="2"/>
   </w:num>
-  <w:num w:numId="5">
+  <w:num w:numId="5" w16cid:durableId="588854290">
     <w:abstractNumId w:val="5"/>
   </w:num>
-  <w:num w:numId="6">
+  <w:num w:numId="6" w16cid:durableId="1885216125">
     <w:abstractNumId w:val="6"/>
   </w:num>
-  <w:num w:numId="7">
+  <w:num w:numId="7" w16cid:durableId="629015258">
     <w:abstractNumId w:val="0"/>
   </w:num>
-  <w:num w:numId="8">
+  <w:num w:numId="8" w16cid:durableId="1215652197">
     <w:abstractNumId w:val="1"/>
   </w:num>
 </w:numbering>
 </file>
 
 <file path=word/styles.xml><?xml version="1.0" encoding="utf-8"?>
-<w:styles xmlns:mc="http://schemas.openxmlformats.org/markup-compatibility/2006" xmlns:r="http://schemas.openxmlformats.org/officeDocument/2006/relationships" xmlns:w="http://schemas.openxmlformats.org/wordprocessingml/2006/main" xmlns:w14="http://schemas.microsoft.com/office/word/2010/wordml" mc:Ignorable="w14">
+<w:styles xmlns:mc="http://schemas.openxmlformats.org/markup-compatibility/2006" xmlns:r="http://schemas.openxmlformats.org/officeDocument/2006/relationships" xmlns:w="http://schemas.openxmlformats.org/wordprocessingml/2006/main" xmlns:w14="http://schemas.microsoft.com/office/word/2010/wordml" xmlns:w15="http://schemas.microsoft.com/office/word/2012/wordml" xmlns:w16cex="http://schemas.microsoft.com/office/word/2018/wordml/cex" xmlns:w16cid="http://schemas.microsoft.com/office/word/2016/wordml/cid" xmlns:w16="http://schemas.microsoft.com/office/word/2018/wordml" xmlns:w16sdtdh="http://schemas.microsoft.com/office/word/2020/wordml/sdtdatahash" xmlns:w16se="http://schemas.microsoft.com/office/word/2015/wordml/symex" mc:Ignorable="w14 w15 w16se w16cid w16 w16cex w16sdtdh">
   <w:docDefaults>
     <w:rPrDefault>
       <w:rPr>
@@ -1988,344 +1937,379 @@
     </w:rPrDefault>
     <w:pPrDefault/>
   </w:docDefaults>
-  <w:latentStyles w:defLockedState="0" w:defUIPriority="99" w:defSemiHidden="1" w:defUnhideWhenUsed="1" w:defQFormat="0" w:count="276">
-    <w:lsdException w:name="Normal" w:semiHidden="0" w:uiPriority="0" w:unhideWhenUsed="0" w:qFormat="1"/>
-    <w:lsdException w:name="heading 1" w:semiHidden="0" w:uiPriority="9" w:unhideWhenUsed="0" w:qFormat="1"/>
-    <w:lsdException w:name="heading 2" w:uiPriority="9" w:qFormat="1"/>
-    <w:lsdException w:name="heading 3" w:uiPriority="9" w:qFormat="1"/>
-    <w:lsdException w:name="heading 4" w:uiPriority="9" w:qFormat="1"/>
-    <w:lsdException w:name="heading 5" w:uiPriority="9" w:qFormat="1"/>
-    <w:lsdException w:name="heading 6" w:uiPriority="9" w:qFormat="1"/>
-    <w:lsdException w:name="heading 7" w:uiPriority="9" w:qFormat="1"/>
-    <w:lsdException w:name="heading 8" w:uiPriority="9" w:qFormat="1"/>
-    <w:lsdException w:name="heading 9" w:uiPriority="9" w:qFormat="1"/>
-    <w:lsdException w:name="toc 1" w:uiPriority="39"/>
-    <w:lsdException w:name="toc 2" w:uiPriority="39"/>
-    <w:lsdException w:name="toc 3" w:uiPriority="39"/>
-    <w:lsdException w:name="toc 4" w:uiPriority="39"/>
-    <w:lsdException w:name="toc 5" w:uiPriority="39"/>
-    <w:lsdException w:name="toc 6" w:uiPriority="39"/>
-    <w:lsdException w:name="toc 7" w:uiPriority="39"/>
-    <w:lsdException w:name="toc 8" w:uiPriority="39"/>
-    <w:lsdException w:name="toc 9" w:uiPriority="39"/>
-    <w:lsdException w:name="caption" w:uiPriority="35" w:qFormat="1"/>
-    <w:lsdException w:name="Title" w:semiHidden="0" w:uiPriority="10" w:unhideWhenUsed="0" w:qFormat="1"/>
-    <w:lsdException w:name="Default Paragraph Font" w:uiPriority="1"/>
-    <w:lsdException w:name="Subtitle" w:semiHidden="0" w:uiPriority="11" w:unhideWhenUsed="0" w:qFormat="1"/>
-    <w:lsdException w:name="Strong" w:semiHidden="0" w:uiPriority="22" w:unhideWhenUsed="0" w:qFormat="1"/>
-    <w:lsdException w:name="Emphasis" w:semiHidden="0" w:uiPriority="20" w:unhideWhenUsed="0" w:qFormat="1"/>
-    <w:lsdException w:name="Table Grid" w:semiHidden="0" w:uiPriority="59" w:unhideWhenUsed="0"/>
-    <w:lsdException w:name="Placeholder Text" w:unhideWhenUsed="0"/>
-    <w:lsdException w:name="No Spacing" w:semiHidden="0" w:uiPriority="1" w:unhideWhenUsed="0" w:qFormat="1"/>
-    <w:lsdException w:name="Light Shading" w:semiHidden="0" w:uiPriority="60" w:unhideWhenUsed="0"/>
-    <w:lsdException w:name="Light List" w:semiHidden="0" w:uiPriority="61" w:unhideWhenUsed="0"/>
-    <w:lsdException w:name="Light Grid" w:semiHidden="0" w:uiPriority="62" w:unhideWhenUsed="0"/>
-    <w:lsdException w:name="Medium Shading 1" w:semiHidden="0" w:uiPriority="63" w:unhideWhenUsed="0"/>
-    <w:lsdException w:name="Medium Shading 2" w:semiHidden="0" w:uiPriority="64" w:unhideWhenUsed="0"/>
-    <w:lsdException w:name="Medium List 1" w:semiHidden="0" w:uiPriority="65" w:unhideWhenUsed="0"/>
-    <w:lsdException w:name="Medium List 2" w:semiHidden="0" w:uiPriority="66" w:unhideWhenUsed="0"/>
-    <w:lsdException w:name="Medium Grid 1" w:semiHidden="0" w:uiPriority="67" w:unhideWhenUsed="0"/>
-    <w:lsdException w:name="Medium Grid 2" w:semiHidden="0" w:uiPriority="68" w:unhideWhenUsed="0"/>
-    <w:lsdException w:name="Medium Grid 3" w:semiHidden="0" w:uiPriority="69" w:unhideWhenUsed="0"/>
-    <w:lsdException w:name="Dark List" w:semiHidden="0" w:uiPriority="70" w:unhideWhenUsed="0"/>
-    <w:lsdException w:name="Colorful Shading" w:semiHidden="0" w:uiPriority="71" w:unhideWhenUsed="0"/>
-    <w:lsdException w:name="Colorful List" w:semiHidden="0" w:uiPriority="72" w:unhideWhenUsed="0"/>
-    <w:lsdException w:name="Colorful Grid" w:semiHidden="0" w:uiPriority="73" w:unhideWhenUsed="0"/>
-    <w:lsdException w:name="Light Shading Accent 1" w:semiHidden="0" w:uiPriority="60" w:unhideWhenUsed="0"/>
-    <w:lsdException w:name="Light List Accent 1" w:semiHidden="0" w:uiPriority="61" w:unhideWhenUsed="0"/>
-    <w:lsdException w:name="Light Grid Accent 1" w:semiHidden="0" w:uiPriority="62" w:unhideWhenUsed="0"/>
-    <w:lsdException w:name="Medium Shading 1 Accent 1" w:semiHidden="0" w:uiPriority="63" w:unhideWhenUsed="0"/>
-    <w:lsdException w:name="Medium Shading 2 Accent 1" w:semiHidden="0" w:uiPriority="64" w:unhideWhenUsed="0"/>
-    <w:lsdException w:name="Medium List 1 Accent 1" w:semiHidden="0" w:uiPriority="65" w:unhideWhenUsed="0"/>
-    <w:lsdException w:name="Revision" w:unhideWhenUsed="0"/>
-    <w:lsdException w:name="List Paragraph" w:semiHidden="0" w:uiPriority="34" w:unhideWhenUsed="0" w:qFormat="1"/>
-    <w:lsdException w:name="Quote" w:semiHidden="0" w:uiPriority="29" w:unhideWhenUsed="0" w:qFormat="1"/>
-    <w:lsdException w:name="Intense Quote" w:semiHidden="0" w:uiPriority="30" w:unhideWhenUsed="0" w:qFormat="1"/>
-    <w:lsdException w:name="Medium List 2 Accent 1" w:semiHidden="0" w:uiPriority="66" w:unhideWhenUsed="0"/>
-    <w:lsdException w:name="Medium Grid 1 Accent 1" w:semiHidden="0" w:uiPriority="67" w:unhideWhenUsed="0"/>
-    <w:lsdException w:name="Medium Grid 2 Accent 1" w:semiHidden="0" w:uiPriority="68" w:unhideWhenUsed="0"/>
-    <w:lsdException w:name="Medium Grid 3 Accent 1" w:semiHidden="0" w:uiPriority="69" w:unhideWhenUsed="0"/>
-    <w:lsdException w:name="Dark List Accent 1" w:semiHidden="0" w:uiPriority="70" w:unhideWhenUsed="0"/>
-    <w:lsdException w:name="Colorful Shading Accent 1" w:semiHidden="0" w:uiPriority="71" w:unhideWhenUsed="0"/>
-    <w:lsdException w:name="Colorful List Accent 1" w:semiHidden="0" w:uiPriority="72" w:unhideWhenUsed="0"/>
-    <w:lsdException w:name="Colorful Grid Accent 1" w:semiHidden="0" w:uiPriority="73" w:unhideWhenUsed="0"/>
-    <w:lsdException w:name="Light Shading Accent 2" w:semiHidden="0" w:uiPriority="60" w:unhideWhenUsed="0"/>
-    <w:lsdException w:name="Light List Accent 2" w:semiHidden="0" w:uiPriority="61" w:unhideWhenUsed="0"/>
-    <w:lsdException w:name="Light Grid Accent 2" w:semiHidden="0" w:uiPriority="62" w:unhideWhenUsed="0"/>
-    <w:lsdException w:name="Medium Shading 1 Accent 2" w:semiHidden="0" w:uiPriority="63" w:unhideWhenUsed="0"/>
-    <w:lsdException w:name="Medium Shading 2 Accent 2" w:semiHidden="0" w:uiPriority="64" w:unhideWhenUsed="0"/>
-    <w:lsdException w:name="Medium List 1 Accent 2" w:semiHidden="0" w:uiPriority="65" w:unhideWhenUsed="0"/>
-    <w:lsdException w:name="Medium List 2 Accent 2" w:semiHidden="0" w:uiPriority="66" w:unhideWhenUsed="0"/>
-    <w:lsdException w:name="Medium Grid 1 Accent 2" w:semiHidden="0" w:uiPriority="67" w:unhideWhenUsed="0"/>
-    <w:lsdException w:name="Medium Grid 2 Accent 2" w:semiHidden="0" w:uiPriority="68" w:unhideWhenUsed="0"/>
-    <w:lsdException w:name="Medium Grid 3 Accent 2" w:semiHidden="0" w:uiPriority="69" w:unhideWhenUsed="0"/>
-    <w:lsdException w:name="Dark List Accent 2" w:semiHidden="0" w:uiPriority="70" w:unhideWhenUsed="0"/>
-    <w:lsdException w:name="Colorful Shading Accent 2" w:semiHidden="0" w:uiPriority="71" w:unhideWhenUsed="0"/>
-    <w:lsdException w:name="Colorful List Accent 2" w:semiHidden="0" w:uiPriority="72" w:unhideWhenUsed="0"/>
-    <w:lsdException w:name="Colorful Grid Accent 2" w:semiHidden="0" w:uiPriority="73" w:unhideWhenUsed="0"/>
-    <w:lsdException w:name="Light Shading Accent 3" w:semiHidden="0" w:uiPriority="60" w:unhideWhenUsed="0"/>
-    <w:lsdException w:name="Light List Accent 3" w:semiHidden="0" w:uiPriority="61" w:unhideWhenUsed="0"/>
-    <w:lsdException w:name="Light Grid Accent 3" w:semiHidden="0" w:uiPriority="62" w:unhideWhenUsed="0"/>
-    <w:lsdException w:name="Medium Shading 1 Accent 3" w:semiHidden="0" w:uiPriority="63" w:unhideWhenUsed="0"/>
-    <w:lsdException w:name="Medium Shading 2 Accent 3" w:semiHidden="0" w:uiPriority="64" w:unhideWhenUsed="0"/>
-    <w:lsdException w:name="Medium List 1 Accent 3" w:semiHidden="0" w:uiPriority="65" w:unhideWhenUsed="0"/>
-    <w:lsdException w:name="Medium List 2 Accent 3" w:semiHidden="0" w:uiPriority="66" w:unhideWhenUsed="0"/>
-    <w:lsdException w:name="Medium Grid 1 Accent 3" w:semiHidden="0" w:uiPriority="67" w:unhideWhenUsed="0"/>
-    <w:lsdException w:name="Medium Grid 2 Accent 3" w:semiHidden="0" w:uiPriority="68" w:unhideWhenUsed="0"/>
-    <w:lsdException w:name="Medium Grid 3 Accent 3" w:semiHidden="0" w:uiPriority="69" w:unhideWhenUsed="0"/>
-    <w:lsdException w:name="Dark List Accent 3" w:semiHidden="0" w:uiPriority="70" w:unhideWhenUsed="0"/>
-    <w:lsdException w:name="Colorful Shading Accent 3" w:semiHidden="0" w:uiPriority="71" w:unhideWhenUsed="0"/>
-    <w:lsdException w:name="Colorful List Accent 3" w:semiHidden="0" w:uiPriority="72" w:unhideWhenUsed="0"/>
-    <w:lsdException w:name="Colorful Grid Accent 3" w:semiHidden="0" w:uiPriority="73" w:unhideWhenUsed="0"/>
-    <w:lsdException w:name="Light Shading Accent 4" w:semiHidden="0" w:uiPriority="60" w:unhideWhenUsed="0"/>
-    <w:lsdException w:name="Light List Accent 4" w:semiHidden="0" w:uiPriority="61" w:unhideWhenUsed="0"/>
-    <w:lsdException w:name="Light Grid Accent 4" w:semiHidden="0" w:uiPriority="62" w:unhideWhenUsed="0"/>
-    <w:lsdException w:name="Medium Shading 1 Accent 4" w:semiHidden="0" w:uiPriority="63" w:unhideWhenUsed="0"/>
-    <w:lsdException w:name="Medium Shading 2 Accent 4" w:semiHidden="0" w:uiPriority="64" w:unhideWhenUsed="0"/>
-    <w:lsdException w:name="Medium List 1 Accent 4" w:semiHidden="0" w:uiPriority="65" w:unhideWhenUsed="0"/>
-    <w:lsdException w:name="Medium List 2 Accent 4" w:semiHidden="0" w:uiPriority="66" w:unhideWhenUsed="0"/>
-    <w:lsdException w:name="Medium Grid 1 Accent 4" w:semiHidden="0" w:uiPriority="67" w:unhideWhenUsed="0"/>
-    <w:lsdException w:name="Medium Grid 2 Accent 4" w:semiHidden="0" w:uiPriority="68" w:unhideWhenUsed="0"/>
-    <w:lsdException w:name="Medium Grid 3 Accent 4" w:semiHidden="0" w:uiPriority="69" w:unhideWhenUsed="0"/>
-    <w:lsdException w:name="Dark List Accent 4" w:semiHidden="0" w:uiPriority="70" w:unhideWhenUsed="0"/>
-    <w:lsdException w:name="Colorful Shading Accent 4" w:semiHidden="0" w:uiPriority="71" w:unhideWhenUsed="0"/>
-    <w:lsdException w:name="Colorful List Accent 4" w:semiHidden="0" w:uiPriority="72" w:unhideWhenUsed="0"/>
-    <w:lsdException w:name="Colorful Grid Accent 4" w:semiHidden="0" w:uiPriority="73" w:unhideWhenUsed="0"/>
-    <w:lsdException w:name="Light Shading Accent 5" w:semiHidden="0" w:uiPriority="60" w:unhideWhenUsed="0"/>
-    <w:lsdException w:name="Light List Accent 5" w:semiHidden="0" w:uiPriority="61" w:unhideWhenUsed="0"/>
-    <w:lsdException w:name="Light Grid Accent 5" w:semiHidden="0" w:uiPriority="62" w:unhideWhenUsed="0"/>
-    <w:lsdException w:name="Medium Shading 1 Accent 5" w:semiHidden="0" w:uiPriority="63" w:unhideWhenUsed="0"/>
-    <w:lsdException w:name="Medium Shading 2 Accent 5" w:semiHidden="0" w:uiPriority="64" w:unhideWhenUsed="0"/>
-    <w:lsdException w:name="Medium List 1 Accent 5" w:semiHidden="0" w:uiPriority="65" w:unhideWhenUsed="0"/>
-    <w:lsdException w:name="Medium List 2 Accent 5" w:semiHidden="0" w:uiPriority="66" w:unhideWhenUsed="0"/>
-    <w:lsdException w:name="Medium Grid 1 Accent 5" w:semiHidden="0" w:uiPriority="67" w:unhideWhenUsed="0"/>
-    <w:lsdException w:name="Medium Grid 2 Accent 5" w:semiHidden="0" w:uiPriority="68" w:unhideWhenUsed="0"/>
-    <w:lsdException w:name="Medium Grid 3 Accent 5" w:semiHidden="0" w:uiPriority="69" w:unhideWhenUsed="0"/>
-    <w:lsdException w:name="Dark List Accent 5" w:semiHidden="0" w:uiPriority="70" w:unhideWhenUsed="0"/>
-    <w:lsdException w:name="Colorful Shading Accent 5" w:semiHidden="0" w:uiPriority="71" w:unhideWhenUsed="0"/>
-    <w:lsdException w:name="Colorful List Accent 5" w:semiHidden="0" w:uiPriority="72" w:unhideWhenUsed="0"/>
-    <w:lsdException w:name="Colorful Grid Accent 5" w:semiHidden="0" w:uiPriority="73" w:unhideWhenUsed="0"/>
-    <w:lsdException w:name="Light Shading Accent 6" w:semiHidden="0" w:uiPriority="60" w:unhideWhenUsed="0"/>
-    <w:lsdException w:name="Light List Accent 6" w:semiHidden="0" w:uiPriority="61" w:unhideWhenUsed="0"/>
-    <w:lsdException w:name="Light Grid Accent 6" w:semiHidden="0" w:uiPriority="62" w:unhideWhenUsed="0"/>
-    <w:lsdException w:name="Medium Shading 1 Accent 6" w:semiHidden="0" w:uiPriority="63" w:unhideWhenUsed="0"/>
-    <w:lsdException w:name="Medium Shading 2 Accent 6" w:semiHidden="0" w:uiPriority="64" w:unhideWhenUsed="0"/>
-    <w:lsdException w:name="Medium List 1 Accent 6" w:semiHidden="0" w:uiPriority="65" w:unhideWhenUsed="0"/>
-    <w:lsdException w:name="Medium List 2 Accent 6" w:semiHidden="0" w:uiPriority="66" w:unhideWhenUsed="0"/>
-    <w:lsdException w:name="Medium Grid 1 Accent 6" w:semiHidden="0" w:uiPriority="67" w:unhideWhenUsed="0"/>
-    <w:lsdException w:name="Medium Grid 2 Accent 6" w:semiHidden="0" w:uiPriority="68" w:unhideWhenUsed="0"/>
-    <w:lsdException w:name="Medium Grid 3 Accent 6" w:semiHidden="0" w:uiPriority="69" w:unhideWhenUsed="0"/>
-    <w:lsdException w:name="Dark List Accent 6" w:semiHidden="0" w:uiPriority="70" w:unhideWhenUsed="0"/>
-    <w:lsdException w:name="Colorful Shading Accent 6" w:semiHidden="0" w:uiPriority="71" w:unhideWhenUsed="0"/>
-    <w:lsdException w:name="Colorful List Accent 6" w:semiHidden="0" w:uiPriority="72" w:unhideWhenUsed="0"/>
-    <w:lsdException w:name="Colorful Grid Accent 6" w:semiHidden="0" w:uiPriority="73" w:unhideWhenUsed="0"/>
-    <w:lsdException w:name="Subtle Emphasis" w:semiHidden="0" w:uiPriority="19" w:unhideWhenUsed="0" w:qFormat="1"/>
-    <w:lsdException w:name="Intense Emphasis" w:semiHidden="0" w:uiPriority="21" w:unhideWhenUsed="0" w:qFormat="1"/>
-    <w:lsdException w:name="Subtle Reference" w:semiHidden="0" w:uiPriority="31" w:unhideWhenUsed="0" w:qFormat="1"/>
-    <w:lsdException w:name="Intense Reference" w:semiHidden="0" w:uiPriority="32" w:unhideWhenUsed="0" w:qFormat="1"/>
-    <w:lsdException w:name="Book Title" w:semiHidden="0" w:uiPriority="33" w:unhideWhenUsed="0" w:qFormat="1"/>
-    <w:lsdException w:name="Bibliography" w:uiPriority="37"/>
-    <w:lsdException w:name="TOC Heading" w:uiPriority="39" w:qFormat="1"/>
-  </w:latentStyles>
-  <w:style w:type="paragraph" w:default="1" w:styleId="Normal">
-    <w:name w:val="Normal"/>
-    <w:qFormat/>
-    <w:rPr>
-      <w:lang w:val="en-CA"/>
-    </w:rPr>
-  </w:style>
-  <w:style w:type="character" w:default="1" w:styleId="DefaultParagraphFont">
-    <w:name w:val="Default Paragraph Font"/>
-    <w:uiPriority w:val="1"/>
-    <w:semiHidden/>
-    <w:unhideWhenUsed/>
-  </w:style>
-  <w:style w:type="table" w:default="1" w:styleId="TableNormal">
-    <w:name w:val="Normal Table"/>
-    <w:uiPriority w:val="99"/>
-    <w:semiHidden/>
-    <w:unhideWhenUsed/>
-    <w:tblPr>
-      <w:tblInd w:w="0" w:type="dxa"/>
-      <w:tblCellMar>
-        <w:top w:w="0" w:type="dxa"/>
-        <w:left w:w="108" w:type="dxa"/>
-        <w:bottom w:w="0" w:type="dxa"/>
-        <w:right w:w="108" w:type="dxa"/>
-      </w:tblCellMar>
-    </w:tblPr>
-  </w:style>
-  <w:style w:type="numbering" w:default="1" w:styleId="NoList">
-    <w:name w:val="No List"/>
-    <w:uiPriority w:val="99"/>
-    <w:semiHidden/>
-    <w:unhideWhenUsed/>
-  </w:style>
-  <w:style w:type="paragraph" w:styleId="ListParagraph">
-    <w:name w:val="List Paragraph"/>
-    <w:basedOn w:val="Normal"/>
-    <w:uiPriority w:val="34"/>
-    <w:qFormat/>
-    <w:rsid w:val="008531B3"/>
-    <w:pPr>
-      <w:ind w:left="720"/>
-      <w:contextualSpacing/>
-    </w:pPr>
-  </w:style>
-</w:styles>
-</file>
-
-<file path=word/stylesWithEffects.xml><?xml version="1.0" encoding="utf-8"?>
-<w:styles xmlns:wpc="http://schemas.microsoft.com/office/word/2010/wordprocessingCanvas" xmlns:mo="http://schemas.microsoft.com/office/mac/office/2008/main" xmlns:mc="http://schemas.openxmlformats.org/markup-compatibility/2006" xmlns:mv="urn:schemas-microsoft-com:mac:vml" xmlns:o="urn:schemas-microsoft-com:office:office" xmlns:r="http://schemas.openxmlformats.org/officeDocument/2006/relationships" xmlns:m="http://schemas.openxmlformats.org/officeDocument/2006/math" xmlns:v="urn:schemas-microsoft-com:vml" xmlns:wp14="http://schemas.microsoft.com/office/word/2010/wordprocessingDrawing" xmlns:wp="http://schemas.openxmlformats.org/drawingml/2006/wordprocessingDrawing" xmlns:w10="urn:schemas-microsoft-com:office:word" xmlns:w="http://schemas.openxmlformats.org/wordprocessingml/2006/main" xmlns:w14="http://schemas.microsoft.com/office/word/2010/wordml" xmlns:wpg="http://schemas.microsoft.com/office/word/2010/wordprocessingGroup" xmlns:wpi="http://schemas.microsoft.com/office/word/2010/wordprocessingInk" xmlns:wne="http://schemas.microsoft.com/office/word/2006/wordml" xmlns:wps="http://schemas.microsoft.com/office/word/2010/wordprocessingShape" mc:Ignorable="w14 wp14">
-  <w:docDefaults>
-    <w:rPrDefault>
-      <w:rPr>
-        <w:rFonts w:asciiTheme="minorHAnsi" w:eastAsiaTheme="minorEastAsia" w:hAnsiTheme="minorHAnsi" w:cstheme="minorBidi"/>
-        <w:sz w:val="24"/>
-        <w:szCs w:val="24"/>
-        <w:lang w:val="en-US" w:eastAsia="en-US" w:bidi="ar-SA"/>
-      </w:rPr>
-    </w:rPrDefault>
-    <w:pPrDefault/>
-  </w:docDefaults>
-  <w:latentStyles w:defLockedState="0" w:defUIPriority="99" w:defSemiHidden="1" w:defUnhideWhenUsed="1" w:defQFormat="0" w:count="276">
-    <w:lsdException w:name="Normal" w:semiHidden="0" w:uiPriority="0" w:unhideWhenUsed="0" w:qFormat="1"/>
-    <w:lsdException w:name="heading 1" w:semiHidden="0" w:uiPriority="9" w:unhideWhenUsed="0" w:qFormat="1"/>
-    <w:lsdException w:name="heading 2" w:uiPriority="9" w:qFormat="1"/>
-    <w:lsdException w:name="heading 3" w:uiPriority="9" w:qFormat="1"/>
-    <w:lsdException w:name="heading 4" w:uiPriority="9" w:qFormat="1"/>
-    <w:lsdException w:name="heading 5" w:uiPriority="9" w:qFormat="1"/>
-    <w:lsdException w:name="heading 6" w:uiPriority="9" w:qFormat="1"/>
-    <w:lsdException w:name="heading 7" w:uiPriority="9" w:qFormat="1"/>
-    <w:lsdException w:name="heading 8" w:uiPriority="9" w:qFormat="1"/>
-    <w:lsdException w:name="heading 9" w:uiPriority="9" w:qFormat="1"/>
-    <w:lsdException w:name="toc 1" w:uiPriority="39"/>
-    <w:lsdException w:name="toc 2" w:uiPriority="39"/>
-    <w:lsdException w:name="toc 3" w:uiPriority="39"/>
-    <w:lsdException w:name="toc 4" w:uiPriority="39"/>
-    <w:lsdException w:name="toc 5" w:uiPriority="39"/>
-    <w:lsdException w:name="toc 6" w:uiPriority="39"/>
-    <w:lsdException w:name="toc 7" w:uiPriority="39"/>
-    <w:lsdException w:name="toc 8" w:uiPriority="39"/>
-    <w:lsdException w:name="toc 9" w:uiPriority="39"/>
-    <w:lsdException w:name="caption" w:uiPriority="35" w:qFormat="1"/>
-    <w:lsdException w:name="Title" w:semiHidden="0" w:uiPriority="10" w:unhideWhenUsed="0" w:qFormat="1"/>
-    <w:lsdException w:name="Default Paragraph Font" w:uiPriority="1"/>
-    <w:lsdException w:name="Subtitle" w:semiHidden="0" w:uiPriority="11" w:unhideWhenUsed="0" w:qFormat="1"/>
-    <w:lsdException w:name="Strong" w:semiHidden="0" w:uiPriority="22" w:unhideWhenUsed="0" w:qFormat="1"/>
-    <w:lsdException w:name="Emphasis" w:semiHidden="0" w:uiPriority="20" w:unhideWhenUsed="0" w:qFormat="1"/>
-    <w:lsdException w:name="Table Grid" w:semiHidden="0" w:uiPriority="59" w:unhideWhenUsed="0"/>
-    <w:lsdException w:name="Placeholder Text" w:unhideWhenUsed="0"/>
-    <w:lsdException w:name="No Spacing" w:semiHidden="0" w:uiPriority="1" w:unhideWhenUsed="0" w:qFormat="1"/>
-    <w:lsdException w:name="Light Shading" w:semiHidden="0" w:uiPriority="60" w:unhideWhenUsed="0"/>
-    <w:lsdException w:name="Light List" w:semiHidden="0" w:uiPriority="61" w:unhideWhenUsed="0"/>
-    <w:lsdException w:name="Light Grid" w:semiHidden="0" w:uiPriority="62" w:unhideWhenUsed="0"/>
-    <w:lsdException w:name="Medium Shading 1" w:semiHidden="0" w:uiPriority="63" w:unhideWhenUsed="0"/>
-    <w:lsdException w:name="Medium Shading 2" w:semiHidden="0" w:uiPriority="64" w:unhideWhenUsed="0"/>
-    <w:lsdException w:name="Medium List 1" w:semiHidden="0" w:uiPriority="65" w:unhideWhenUsed="0"/>
-    <w:lsdException w:name="Medium List 2" w:semiHidden="0" w:uiPriority="66" w:unhideWhenUsed="0"/>
-    <w:lsdException w:name="Medium Grid 1" w:semiHidden="0" w:uiPriority="67" w:unhideWhenUsed="0"/>
-    <w:lsdException w:name="Medium Grid 2" w:semiHidden="0" w:uiPriority="68" w:unhideWhenUsed="0"/>
-    <w:lsdException w:name="Medium Grid 3" w:semiHidden="0" w:uiPriority="69" w:unhideWhenUsed="0"/>
-    <w:lsdException w:name="Dark List" w:semiHidden="0" w:uiPriority="70" w:unhideWhenUsed="0"/>
-    <w:lsdException w:name="Colorful Shading" w:semiHidden="0" w:uiPriority="71" w:unhideWhenUsed="0"/>
-    <w:lsdException w:name="Colorful List" w:semiHidden="0" w:uiPriority="72" w:unhideWhenUsed="0"/>
-    <w:lsdException w:name="Colorful Grid" w:semiHidden="0" w:uiPriority="73" w:unhideWhenUsed="0"/>
-    <w:lsdException w:name="Light Shading Accent 1" w:semiHidden="0" w:uiPriority="60" w:unhideWhenUsed="0"/>
-    <w:lsdException w:name="Light List Accent 1" w:semiHidden="0" w:uiPriority="61" w:unhideWhenUsed="0"/>
-    <w:lsdException w:name="Light Grid Accent 1" w:semiHidden="0" w:uiPriority="62" w:unhideWhenUsed="0"/>
-    <w:lsdException w:name="Medium Shading 1 Accent 1" w:semiHidden="0" w:uiPriority="63" w:unhideWhenUsed="0"/>
-    <w:lsdException w:name="Medium Shading 2 Accent 1" w:semiHidden="0" w:uiPriority="64" w:unhideWhenUsed="0"/>
-    <w:lsdException w:name="Medium List 1 Accent 1" w:semiHidden="0" w:uiPriority="65" w:unhideWhenUsed="0"/>
-    <w:lsdException w:name="Revision" w:unhideWhenUsed="0"/>
-    <w:lsdException w:name="List Paragraph" w:semiHidden="0" w:uiPriority="34" w:unhideWhenUsed="0" w:qFormat="1"/>
-    <w:lsdException w:name="Quote" w:semiHidden="0" w:uiPriority="29" w:unhideWhenUsed="0" w:qFormat="1"/>
-    <w:lsdException w:name="Intense Quote" w:semiHidden="0" w:uiPriority="30" w:unhideWhenUsed="0" w:qFormat="1"/>
-    <w:lsdException w:name="Medium List 2 Accent 1" w:semiHidden="0" w:uiPriority="66" w:unhideWhenUsed="0"/>
-    <w:lsdException w:name="Medium Grid 1 Accent 1" w:semiHidden="0" w:uiPriority="67" w:unhideWhenUsed="0"/>
-    <w:lsdException w:name="Medium Grid 2 Accent 1" w:semiHidden="0" w:uiPriority="68" w:unhideWhenUsed="0"/>
-    <w:lsdException w:name="Medium Grid 3 Accent 1" w:semiHidden="0" w:uiPriority="69" w:unhideWhenUsed="0"/>
-    <w:lsdException w:name="Dark List Accent 1" w:semiHidden="0" w:uiPriority="70" w:unhideWhenUsed="0"/>
-    <w:lsdException w:name="Colorful Shading Accent 1" w:semiHidden="0" w:uiPriority="71" w:unhideWhenUsed="0"/>
-    <w:lsdException w:name="Colorful List Accent 1" w:semiHidden="0" w:uiPriority="72" w:unhideWhenUsed="0"/>
-    <w:lsdException w:name="Colorful Grid Accent 1" w:semiHidden="0" w:uiPriority="73" w:unhideWhenUsed="0"/>
-    <w:lsdException w:name="Light Shading Accent 2" w:semiHidden="0" w:uiPriority="60" w:unhideWhenUsed="0"/>
-    <w:lsdException w:name="Light List Accent 2" w:semiHidden="0" w:uiPriority="61" w:unhideWhenUsed="0"/>
-    <w:lsdException w:name="Light Grid Accent 2" w:semiHidden="0" w:uiPriority="62" w:unhideWhenUsed="0"/>
-    <w:lsdException w:name="Medium Shading 1 Accent 2" w:semiHidden="0" w:uiPriority="63" w:unhideWhenUsed="0"/>
-    <w:lsdException w:name="Medium Shading 2 Accent 2" w:semiHidden="0" w:uiPriority="64" w:unhideWhenUsed="0"/>
-    <w:lsdException w:name="Medium List 1 Accent 2" w:semiHidden="0" w:uiPriority="65" w:unhideWhenUsed="0"/>
-    <w:lsdException w:name="Medium List 2 Accent 2" w:semiHidden="0" w:uiPriority="66" w:unhideWhenUsed="0"/>
-    <w:lsdException w:name="Medium Grid 1 Accent 2" w:semiHidden="0" w:uiPriority="67" w:unhideWhenUsed="0"/>
-    <w:lsdException w:name="Medium Grid 2 Accent 2" w:semiHidden="0" w:uiPriority="68" w:unhideWhenUsed="0"/>
-    <w:lsdException w:name="Medium Grid 3 Accent 2" w:semiHidden="0" w:uiPriority="69" w:unhideWhenUsed="0"/>
-    <w:lsdException w:name="Dark List Accent 2" w:semiHidden="0" w:uiPriority="70" w:unhideWhenUsed="0"/>
-    <w:lsdException w:name="Colorful Shading Accent 2" w:semiHidden="0" w:uiPriority="71" w:unhideWhenUsed="0"/>
-    <w:lsdException w:name="Colorful List Accent 2" w:semiHidden="0" w:uiPriority="72" w:unhideWhenUsed="0"/>
-    <w:lsdException w:name="Colorful Grid Accent 2" w:semiHidden="0" w:uiPriority="73" w:unhideWhenUsed="0"/>
-    <w:lsdException w:name="Light Shading Accent 3" w:semiHidden="0" w:uiPriority="60" w:unhideWhenUsed="0"/>
-    <w:lsdException w:name="Light List Accent 3" w:semiHidden="0" w:uiPriority="61" w:unhideWhenUsed="0"/>
-    <w:lsdException w:name="Light Grid Accent 3" w:semiHidden="0" w:uiPriority="62" w:unhideWhenUsed="0"/>
-    <w:lsdException w:name="Medium Shading 1 Accent 3" w:semiHidden="0" w:uiPriority="63" w:unhideWhenUsed="0"/>
-    <w:lsdException w:name="Medium Shading 2 Accent 3" w:semiHidden="0" w:uiPriority="64" w:unhideWhenUsed="0"/>
-    <w:lsdException w:name="Medium List 1 Accent 3" w:semiHidden="0" w:uiPriority="65" w:unhideWhenUsed="0"/>
-    <w:lsdException w:name="Medium List 2 Accent 3" w:semiHidden="0" w:uiPriority="66" w:unhideWhenUsed="0"/>
-    <w:lsdException w:name="Medium Grid 1 Accent 3" w:semiHidden="0" w:uiPriority="67" w:unhideWhenUsed="0"/>
-    <w:lsdException w:name="Medium Grid 2 Accent 3" w:semiHidden="0" w:uiPriority="68" w:unhideWhenUsed="0"/>
-    <w:lsdException w:name="Medium Grid 3 Accent 3" w:semiHidden="0" w:uiPriority="69" w:unhideWhenUsed="0"/>
-    <w:lsdException w:name="Dark List Accent 3" w:semiHidden="0" w:uiPriority="70" w:unhideWhenUsed="0"/>
-    <w:lsdException w:name="Colorful Shading Accent 3" w:semiHidden="0" w:uiPriority="71" w:unhideWhenUsed="0"/>
-    <w:lsdException w:name="Colorful List Accent 3" w:semiHidden="0" w:uiPriority="72" w:unhideWhenUsed="0"/>
-    <w:lsdException w:name="Colorful Grid Accent 3" w:semiHidden="0" w:uiPriority="73" w:unhideWhenUsed="0"/>
-    <w:lsdException w:name="Light Shading Accent 4" w:semiHidden="0" w:uiPriority="60" w:unhideWhenUsed="0"/>
-    <w:lsdException w:name="Light List Accent 4" w:semiHidden="0" w:uiPriority="61" w:unhideWhenUsed="0"/>
-    <w:lsdException w:name="Light Grid Accent 4" w:semiHidden="0" w:uiPriority="62" w:unhideWhenUsed="0"/>
-    <w:lsdException w:name="Medium Shading 1 Accent 4" w:semiHidden="0" w:uiPriority="63" w:unhideWhenUsed="0"/>
-    <w:lsdException w:name="Medium Shading 2 Accent 4" w:semiHidden="0" w:uiPriority="64" w:unhideWhenUsed="0"/>
-    <w:lsdException w:name="Medium List 1 Accent 4" w:semiHidden="0" w:uiPriority="65" w:unhideWhenUsed="0"/>
-    <w:lsdException w:name="Medium List 2 Accent 4" w:semiHidden="0" w:uiPriority="66" w:unhideWhenUsed="0"/>
-    <w:lsdException w:name="Medium Grid 1 Accent 4" w:semiHidden="0" w:uiPriority="67" w:unhideWhenUsed="0"/>
-    <w:lsdException w:name="Medium Grid 2 Accent 4" w:semiHidden="0" w:uiPriority="68" w:unhideWhenUsed="0"/>
-    <w:lsdException w:name="Medium Grid 3 Accent 4" w:semiHidden="0" w:uiPriority="69" w:unhideWhenUsed="0"/>
-    <w:lsdException w:name="Dark List Accent 4" w:semiHidden="0" w:uiPriority="70" w:unhideWhenUsed="0"/>
-    <w:lsdException w:name="Colorful Shading Accent 4" w:semiHidden="0" w:uiPriority="71" w:unhideWhenUsed="0"/>
-    <w:lsdException w:name="Colorful List Accent 4" w:semiHidden="0" w:uiPriority="72" w:unhideWhenUsed="0"/>
-    <w:lsdException w:name="Colorful Grid Accent 4" w:semiHidden="0" w:uiPriority="73" w:unhideWhenUsed="0"/>
-    <w:lsdException w:name="Light Shading Accent 5" w:semiHidden="0" w:uiPriority="60" w:unhideWhenUsed="0"/>
-    <w:lsdException w:name="Light List Accent 5" w:semiHidden="0" w:uiPriority="61" w:unhideWhenUsed="0"/>
-    <w:lsdException w:name="Light Grid Accent 5" w:semiHidden="0" w:uiPriority="62" w:unhideWhenUsed="0"/>
-    <w:lsdException w:name="Medium Shading 1 Accent 5" w:semiHidden="0" w:uiPriority="63" w:unhideWhenUsed="0"/>
-    <w:lsdException w:name="Medium Shading 2 Accent 5" w:semiHidden="0" w:uiPriority="64" w:unhideWhenUsed="0"/>
-    <w:lsdException w:name="Medium List 1 Accent 5" w:semiHidden="0" w:uiPriority="65" w:unhideWhenUsed="0"/>
-    <w:lsdException w:name="Medium List 2 Accent 5" w:semiHidden="0" w:uiPriority="66" w:unhideWhenUsed="0"/>
-    <w:lsdException w:name="Medium Grid 1 Accent 5" w:semiHidden="0" w:uiPriority="67" w:unhideWhenUsed="0"/>
-    <w:lsdException w:name="Medium Grid 2 Accent 5" w:semiHidden="0" w:uiPriority="68" w:unhideWhenUsed="0"/>
-    <w:lsdException w:name="Medium Grid 3 Accent 5" w:semiHidden="0" w:uiPriority="69" w:unhideWhenUsed="0"/>
-    <w:lsdException w:name="Dark List Accent 5" w:semiHidden="0" w:uiPriority="70" w:unhideWhenUsed="0"/>
-    <w:lsdException w:name="Colorful Shading Accent 5" w:semiHidden="0" w:uiPriority="71" w:unhideWhenUsed="0"/>
-    <w:lsdException w:name="Colorful List Accent 5" w:semiHidden="0" w:uiPriority="72" w:unhideWhenUsed="0"/>
-    <w:lsdException w:name="Colorful Grid Accent 5" w:semiHidden="0" w:uiPriority="73" w:unhideWhenUsed="0"/>
-    <w:lsdException w:name="Light Shading Accent 6" w:semiHidden="0" w:uiPriority="60" w:unhideWhenUsed="0"/>
-    <w:lsdException w:name="Light List Accent 6" w:semiHidden="0" w:uiPriority="61" w:unhideWhenUsed="0"/>
-    <w:lsdException w:name="Light Grid Accent 6" w:semiHidden="0" w:uiPriority="62" w:unhideWhenUsed="0"/>
-    <w:lsdException w:name="Medium Shading 1 Accent 6" w:semiHidden="0" w:uiPriority="63" w:unhideWhenUsed="0"/>
-    <w:lsdException w:name="Medium Shading 2 Accent 6" w:semiHidden="0" w:uiPriority="64" w:unhideWhenUsed="0"/>
-    <w:lsdException w:name="Medium List 1 Accent 6" w:semiHidden="0" w:uiPriority="65" w:unhideWhenUsed="0"/>
-    <w:lsdException w:name="Medium List 2 Accent 6" w:semiHidden="0" w:uiPriority="66" w:unhideWhenUsed="0"/>
-    <w:lsdException w:name="Medium Grid 1 Accent 6" w:semiHidden="0" w:uiPriority="67" w:unhideWhenUsed="0"/>
-    <w:lsdException w:name="Medium Grid 2 Accent 6" w:semiHidden="0" w:uiPriority="68" w:unhideWhenUsed="0"/>
-    <w:lsdException w:name="Medium Grid 3 Accent 6" w:semiHidden="0" w:uiPriority="69" w:unhideWhenUsed="0"/>
-    <w:lsdException w:name="Dark List Accent 6" w:semiHidden="0" w:uiPriority="70" w:unhideWhenUsed="0"/>
-    <w:lsdException w:name="Colorful Shading Accent 6" w:semiHidden="0" w:uiPriority="71" w:unhideWhenUsed="0"/>
-    <w:lsdException w:name="Colorful List Accent 6" w:semiHidden="0" w:uiPriority="72" w:unhideWhenUsed="0"/>
-    <w:lsdException w:name="Colorful Grid Accent 6" w:semiHidden="0" w:uiPriority="73" w:unhideWhenUsed="0"/>
-    <w:lsdException w:name="Subtle Emphasis" w:semiHidden="0" w:uiPriority="19" w:unhideWhenUsed="0" w:qFormat="1"/>
-    <w:lsdException w:name="Intense Emphasis" w:semiHidden="0" w:uiPriority="21" w:unhideWhenUsed="0" w:qFormat="1"/>
-    <w:lsdException w:name="Subtle Reference" w:semiHidden="0" w:uiPriority="31" w:unhideWhenUsed="0" w:qFormat="1"/>
-    <w:lsdException w:name="Intense Reference" w:semiHidden="0" w:uiPriority="32" w:unhideWhenUsed="0" w:qFormat="1"/>
-    <w:lsdException w:name="Book Title" w:semiHidden="0" w:uiPriority="33" w:unhideWhenUsed="0" w:qFormat="1"/>
-    <w:lsdException w:name="Bibliography" w:uiPriority="37"/>
-    <w:lsdException w:name="TOC Heading" w:uiPriority="39" w:qFormat="1"/>
+  <w:latentStyles w:defLockedState="0" w:defUIPriority="99" w:defSemiHidden="0" w:defUnhideWhenUsed="0" w:defQFormat="0" w:count="376">
+    <w:lsdException w:name="Normal" w:uiPriority="0" w:qFormat="1"/>
+    <w:lsdException w:name="heading 1" w:uiPriority="9" w:qFormat="1"/>
+    <w:lsdException w:name="heading 2" w:semiHidden="1" w:uiPriority="9" w:unhideWhenUsed="1" w:qFormat="1"/>
+    <w:lsdException w:name="heading 3" w:semiHidden="1" w:uiPriority="9" w:unhideWhenUsed="1" w:qFormat="1"/>
+    <w:lsdException w:name="heading 4" w:semiHidden="1" w:uiPriority="9" w:unhideWhenUsed="1" w:qFormat="1"/>
+    <w:lsdException w:name="heading 5" w:semiHidden="1" w:uiPriority="9" w:unhideWhenUsed="1" w:qFormat="1"/>
+    <w:lsdException w:name="heading 6" w:semiHidden="1" w:uiPriority="9" w:unhideWhenUsed="1" w:qFormat="1"/>
+    <w:lsdException w:name="heading 7" w:semiHidden="1" w:uiPriority="9" w:unhideWhenUsed="1" w:qFormat="1"/>
+    <w:lsdException w:name="heading 8" w:semiHidden="1" w:uiPriority="9" w:unhideWhenUsed="1" w:qFormat="1"/>
+    <w:lsdException w:name="heading 9" w:semiHidden="1" w:uiPriority="9" w:unhideWhenUsed="1" w:qFormat="1"/>
+    <w:lsdException w:name="index 1" w:semiHidden="1" w:unhideWhenUsed="1"/>
+    <w:lsdException w:name="index 2" w:semiHidden="1" w:unhideWhenUsed="1"/>
+    <w:lsdException w:name="index 3" w:semiHidden="1" w:unhideWhenUsed="1"/>
+    <w:lsdException w:name="index 4" w:semiHidden="1" w:unhideWhenUsed="1"/>
+    <w:lsdException w:name="index 5" w:semiHidden="1" w:unhideWhenUsed="1"/>
+    <w:lsdException w:name="index 6" w:semiHidden="1" w:unhideWhenUsed="1"/>
+    <w:lsdException w:name="index 7" w:semiHidden="1" w:unhideWhenUsed="1"/>
+    <w:lsdException w:name="index 8" w:semiHidden="1" w:unhideWhenUsed="1"/>
+    <w:lsdException w:name="index 9" w:semiHidden="1" w:unhideWhenUsed="1"/>
+    <w:lsdException w:name="toc 1" w:semiHidden="1" w:uiPriority="39" w:unhideWhenUsed="1"/>
+    <w:lsdException w:name="toc 2" w:semiHidden="1" w:uiPriority="39" w:unhideWhenUsed="1"/>
+    <w:lsdException w:name="toc 3" w:semiHidden="1" w:uiPriority="39" w:unhideWhenUsed="1"/>
+    <w:lsdException w:name="toc 4" w:semiHidden="1" w:uiPriority="39" w:unhideWhenUsed="1"/>
+    <w:lsdException w:name="toc 5" w:semiHidden="1" w:uiPriority="39" w:unhideWhenUsed="1"/>
+    <w:lsdException w:name="toc 6" w:semiHidden="1" w:uiPriority="39" w:unhideWhenUsed="1"/>
+    <w:lsdException w:name="toc 7" w:semiHidden="1" w:uiPriority="39" w:unhideWhenUsed="1"/>
+    <w:lsdException w:name="toc 8" w:semiHidden="1" w:uiPriority="39" w:unhideWhenUsed="1"/>
+    <w:lsdException w:name="toc 9" w:semiHidden="1" w:uiPriority="39" w:unhideWhenUsed="1"/>
+    <w:lsdException w:name="Normal Indent" w:semiHidden="1" w:unhideWhenUsed="1"/>
+    <w:lsdException w:name="footnote text" w:semiHidden="1" w:unhideWhenUsed="1"/>
+    <w:lsdException w:name="annotation text" w:semiHidden="1" w:unhideWhenUsed="1"/>
+    <w:lsdException w:name="header" w:semiHidden="1" w:unhideWhenUsed="1"/>
+    <w:lsdException w:name="footer" w:semiHidden="1" w:unhideWhenUsed="1"/>
+    <w:lsdException w:name="index heading" w:semiHidden="1" w:unhideWhenUsed="1"/>
+    <w:lsdException w:name="caption" w:semiHidden="1" w:uiPriority="35" w:unhideWhenUsed="1" w:qFormat="1"/>
+    <w:lsdException w:name="table of figures" w:semiHidden="1" w:unhideWhenUsed="1"/>
+    <w:lsdException w:name="envelope address" w:semiHidden="1" w:unhideWhenUsed="1"/>
+    <w:lsdException w:name="envelope return" w:semiHidden="1" w:unhideWhenUsed="1"/>
+    <w:lsdException w:name="footnote reference" w:semiHidden="1" w:unhideWhenUsed="1"/>
+    <w:lsdException w:name="annotation reference" w:semiHidden="1" w:unhideWhenUsed="1"/>
+    <w:lsdException w:name="line number" w:semiHidden="1" w:unhideWhenUsed="1"/>
+    <w:lsdException w:name="page number" w:semiHidden="1" w:unhideWhenUsed="1"/>
+    <w:lsdException w:name="endnote reference" w:semiHidden="1" w:unhideWhenUsed="1"/>
+    <w:lsdException w:name="endnote text" w:semiHidden="1" w:unhideWhenUsed="1"/>
+    <w:lsdException w:name="table of authorities" w:semiHidden="1" w:unhideWhenUsed="1"/>
+    <w:lsdException w:name="macro" w:semiHidden="1" w:unhideWhenUsed="1"/>
+    <w:lsdException w:name="toa heading" w:semiHidden="1" w:unhideWhenUsed="1"/>
+    <w:lsdException w:name="List" w:semiHidden="1" w:unhideWhenUsed="1"/>
+    <w:lsdException w:name="List Bullet" w:semiHidden="1" w:unhideWhenUsed="1"/>
+    <w:lsdException w:name="List Number" w:semiHidden="1" w:unhideWhenUsed="1"/>
+    <w:lsdException w:name="List 2" w:semiHidden="1" w:unhideWhenUsed="1"/>
+    <w:lsdException w:name="List 3" w:semiHidden="1" w:unhideWhenUsed="1"/>
+    <w:lsdException w:name="List 4" w:semiHidden="1" w:unhideWhenUsed="1"/>
+    <w:lsdException w:name="List 5" w:semiHidden="1" w:unhideWhenUsed="1"/>
+    <w:lsdException w:name="List Bullet 2" w:semiHidden="1" w:unhideWhenUsed="1"/>
+    <w:lsdException w:name="List Bullet 3" w:semiHidden="1" w:unhideWhenUsed="1"/>
+    <w:lsdException w:name="List Bullet 4" w:semiHidden="1" w:unhideWhenUsed="1"/>
+    <w:lsdException w:name="List Bullet 5" w:semiHidden="1" w:unhideWhenUsed="1"/>
+    <w:lsdException w:name="List Number 2" w:semiHidden="1" w:unhideWhenUsed="1"/>
+    <w:lsdException w:name="List Number 3" w:semiHidden="1" w:unhideWhenUsed="1"/>
+    <w:lsdException w:name="List Number 4" w:semiHidden="1" w:unhideWhenUsed="1"/>
+    <w:lsdException w:name="List Number 5" w:semiHidden="1" w:unhideWhenUsed="1"/>
+    <w:lsdException w:name="Title" w:uiPriority="10" w:qFormat="1"/>
+    <w:lsdException w:name="Closing" w:semiHidden="1" w:unhideWhenUsed="1"/>
+    <w:lsdException w:name="Signature" w:semiHidden="1" w:unhideWhenUsed="1"/>
+    <w:lsdException w:name="Default Paragraph Font" w:semiHidden="1" w:uiPriority="1" w:unhideWhenUsed="1"/>
+    <w:lsdException w:name="Body Text" w:semiHidden="1" w:unhideWhenUsed="1"/>
+    <w:lsdException w:name="Body Text Indent" w:semiHidden="1" w:unhideWhenUsed="1"/>
+    <w:lsdException w:name="List Continue" w:semiHidden="1" w:unhideWhenUsed="1"/>
+    <w:lsdException w:name="List Continue 2" w:semiHidden="1" w:unhideWhenUsed="1"/>
+    <w:lsdException w:name="List Continue 3" w:semiHidden="1" w:unhideWhenUsed="1"/>
+    <w:lsdException w:name="List Continue 4" w:semiHidden="1" w:unhideWhenUsed="1"/>
+    <w:lsdException w:name="List Continue 5" w:semiHidden="1" w:unhideWhenUsed="1"/>
+    <w:lsdException w:name="Message Header" w:semiHidden="1" w:unhideWhenUsed="1"/>
+    <w:lsdException w:name="Subtitle" w:uiPriority="11" w:qFormat="1"/>
+    <w:lsdException w:name="Salutation" w:semiHidden="1" w:unhideWhenUsed="1"/>
+    <w:lsdException w:name="Date" w:semiHidden="1" w:unhideWhenUsed="1"/>
+    <w:lsdException w:name="Body Text First Indent" w:semiHidden="1" w:unhideWhenUsed="1"/>
+    <w:lsdException w:name="Body Text First Indent 2" w:semiHidden="1" w:unhideWhenUsed="1"/>
+    <w:lsdException w:name="Note Heading" w:semiHidden="1" w:unhideWhenUsed="1"/>
+    <w:lsdException w:name="Body Text 2" w:semiHidden="1" w:unhideWhenUsed="1"/>
+    <w:lsdException w:name="Body Text 3" w:semiHidden="1" w:unhideWhenUsed="1"/>
+    <w:lsdException w:name="Body Text Indent 2" w:semiHidden="1" w:unhideWhenUsed="1"/>
+    <w:lsdException w:name="Body Text Indent 3" w:semiHidden="1" w:unhideWhenUsed="1"/>
+    <w:lsdException w:name="Block Text" w:semiHidden="1" w:unhideWhenUsed="1"/>
+    <w:lsdException w:name="Hyperlink" w:semiHidden="1" w:unhideWhenUsed="1"/>
+    <w:lsdException w:name="FollowedHyperlink" w:semiHidden="1" w:unhideWhenUsed="1"/>
+    <w:lsdException w:name="Strong" w:uiPriority="22" w:qFormat="1"/>
+    <w:lsdException w:name="Emphasis" w:uiPriority="20" w:qFormat="1"/>
+    <w:lsdException w:name="Document Map" w:semiHidden="1" w:unhideWhenUsed="1"/>
+    <w:lsdException w:name="Plain Text" w:semiHidden="1" w:unhideWhenUsed="1"/>
+    <w:lsdException w:name="E-mail Signature" w:semiHidden="1" w:unhideWhenUsed="1"/>
+    <w:lsdException w:name="HTML Top of Form" w:semiHidden="1" w:unhideWhenUsed="1"/>
+    <w:lsdException w:name="HTML Bottom of Form" w:semiHidden="1" w:unhideWhenUsed="1"/>
+    <w:lsdException w:name="Normal (Web)" w:semiHidden="1" w:unhideWhenUsed="1"/>
+    <w:lsdException w:name="HTML Acronym" w:semiHidden="1" w:unhideWhenUsed="1"/>
+    <w:lsdException w:name="HTML Address" w:semiHidden="1" w:unhideWhenUsed="1"/>
+    <w:lsdException w:name="HTML Cite" w:semiHidden="1" w:unhideWhenUsed="1"/>
+    <w:lsdException w:name="HTML Code" w:semiHidden="1" w:unhideWhenUsed="1"/>
+    <w:lsdException w:name="HTML Definition" w:semiHidden="1" w:unhideWhenUsed="1"/>
+    <w:lsdException w:name="HTML Keyboard" w:semiHidden="1" w:unhideWhenUsed="1"/>
+    <w:lsdException w:name="HTML Preformatted" w:semiHidden="1" w:unhideWhenUsed="1"/>
+    <w:lsdException w:name="HTML Sample" w:semiHidden="1" w:unhideWhenUsed="1"/>
+    <w:lsdException w:name="HTML Typewriter" w:semiHidden="1" w:unhideWhenUsed="1"/>
+    <w:lsdException w:name="HTML Variable" w:semiHidden="1" w:unhideWhenUsed="1"/>
+    <w:lsdException w:name="Normal Table" w:semiHidden="1" w:unhideWhenUsed="1"/>
+    <w:lsdException w:name="annotation subject" w:semiHidden="1" w:unhideWhenUsed="1"/>
+    <w:lsdException w:name="No List" w:semiHidden="1" w:unhideWhenUsed="1"/>
+    <w:lsdException w:name="Outline List 1" w:semiHidden="1" w:unhideWhenUsed="1"/>
+    <w:lsdException w:name="Outline List 2" w:semiHidden="1" w:unhideWhenUsed="1"/>
+    <w:lsdException w:name="Outline List 3" w:semiHidden="1" w:unhideWhenUsed="1"/>
+    <w:lsdException w:name="Table Simple 1" w:semiHidden="1" w:unhideWhenUsed="1"/>
+    <w:lsdException w:name="Table Simple 2" w:semiHidden="1" w:unhideWhenUsed="1"/>
+    <w:lsdException w:name="Table Simple 3" w:semiHidden="1" w:unhideWhenUsed="1"/>
+    <w:lsdException w:name="Table Classic 1" w:semiHidden="1" w:unhideWhenUsed="1"/>
+    <w:lsdException w:name="Table Classic 2" w:semiHidden="1" w:unhideWhenUsed="1"/>
+    <w:lsdException w:name="Table Classic 3" w:semiHidden="1" w:unhideWhenUsed="1"/>
+    <w:lsdException w:name="Table Classic 4" w:semiHidden="1" w:unhideWhenUsed="1"/>
+    <w:lsdException w:name="Table Colorful 1" w:semiHidden="1" w:unhideWhenUsed="1"/>
+    <w:lsdException w:name="Table Colorful 2" w:semiHidden="1" w:unhideWhenUsed="1"/>
+    <w:lsdException w:name="Table Colorful 3" w:semiHidden="1" w:unhideWhenUsed="1"/>
+    <w:lsdException w:name="Table Columns 1" w:semiHidden="1" w:unhideWhenUsed="1"/>
+    <w:lsdException w:name="Table Columns 2" w:semiHidden="1" w:unhideWhenUsed="1"/>
+    <w:lsdException w:name="Table Columns 3" w:semiHidden="1" w:unhideWhenUsed="1"/>
+    <w:lsdException w:name="Table Columns 4" w:semiHidden="1" w:unhideWhenUsed="1"/>
+    <w:lsdException w:name="Table Columns 5" w:semiHidden="1" w:unhideWhenUsed="1"/>
+    <w:lsdException w:name="Table Grid 1" w:semiHidden="1" w:unhideWhenUsed="1"/>
+    <w:lsdException w:name="Table Grid 2" w:semiHidden="1" w:unhideWhenUsed="1"/>
+    <w:lsdException w:name="Table Grid 3" w:semiHidden="1" w:unhideWhenUsed="1"/>
+    <w:lsdException w:name="Table Grid 4" w:semiHidden="1" w:unhideWhenUsed="1"/>
+    <w:lsdException w:name="Table Grid 5" w:semiHidden="1" w:unhideWhenUsed="1"/>
+    <w:lsdException w:name="Table Grid 6" w:semiHidden="1" w:unhideWhenUsed="1"/>
+    <w:lsdException w:name="Table Grid 7" w:semiHidden="1" w:unhideWhenUsed="1"/>
+    <w:lsdException w:name="Table Grid 8" w:semiHidden="1" w:unhideWhenUsed="1"/>
+    <w:lsdException w:name="Table List 1" w:semiHidden="1" w:unhideWhenUsed="1"/>
+    <w:lsdException w:name="Table List 2" w:semiHidden="1" w:unhideWhenUsed="1"/>
+    <w:lsdException w:name="Table List 3" w:semiHidden="1" w:unhideWhenUsed="1"/>
+    <w:lsdException w:name="Table List 4" w:semiHidden="1" w:unhideWhenUsed="1"/>
+    <w:lsdException w:name="Table List 5" w:semiHidden="1" w:unhideWhenUsed="1"/>
+    <w:lsdException w:name="Table List 6" w:semiHidden="1" w:unhideWhenUsed="1"/>
+    <w:lsdException w:name="Table List 7" w:semiHidden="1" w:unhideWhenUsed="1"/>
+    <w:lsdException w:name="Table List 8" w:semiHidden="1" w:unhideWhenUsed="1"/>
+    <w:lsdException w:name="Table 3D effects 1" w:semiHidden="1" w:unhideWhenUsed="1"/>
+    <w:lsdException w:name="Table 3D effects 2" w:semiHidden="1" w:unhideWhenUsed="1"/>
+    <w:lsdException w:name="Table 3D effects 3" w:semiHidden="1" w:unhideWhenUsed="1"/>
+    <w:lsdException w:name="Table Contemporary" w:semiHidden="1" w:unhideWhenUsed="1"/>
+    <w:lsdException w:name="Table Elegant" w:semiHidden="1" w:unhideWhenUsed="1"/>
+    <w:lsdException w:name="Table Professional" w:semiHidden="1" w:unhideWhenUsed="1"/>
+    <w:lsdException w:name="Table Subtle 1" w:semiHidden="1" w:unhideWhenUsed="1"/>
+    <w:lsdException w:name="Table Subtle 2" w:semiHidden="1" w:unhideWhenUsed="1"/>
+    <w:lsdException w:name="Table Web 1" w:semiHidden="1" w:unhideWhenUsed="1"/>
+    <w:lsdException w:name="Table Web 2" w:semiHidden="1" w:unhideWhenUsed="1"/>
+    <w:lsdException w:name="Table Web 3" w:semiHidden="1" w:unhideWhenUsed="1"/>
+    <w:lsdException w:name="Balloon Text" w:semiHidden="1" w:unhideWhenUsed="1"/>
+    <w:lsdException w:name="Table Grid" w:uiPriority="59"/>
+    <w:lsdException w:name="Table Theme" w:semiHidden="1" w:unhideWhenUsed="1"/>
+    <w:lsdException w:name="Placeholder Text" w:semiHidden="1"/>
+    <w:lsdException w:name="No Spacing" w:uiPriority="1" w:qFormat="1"/>
+    <w:lsdException w:name="Light Shading" w:uiPriority="60"/>
+    <w:lsdException w:name="Light List" w:uiPriority="61"/>
+    <w:lsdException w:name="Light Grid" w:uiPriority="62"/>
+    <w:lsdException w:name="Medium Shading 1" w:uiPriority="63"/>
+    <w:lsdException w:name="Medium Shading 2" w:uiPriority="64"/>
+    <w:lsdException w:name="Medium List 1" w:uiPriority="65"/>
+    <w:lsdException w:name="Medium List 2" w:uiPriority="66"/>
+    <w:lsdException w:name="Medium Grid 1" w:uiPriority="67"/>
+    <w:lsdException w:name="Medium Grid 2" w:uiPriority="68"/>
+    <w:lsdException w:name="Medium Grid 3" w:uiPriority="69"/>
+    <w:lsdException w:name="Dark List" w:uiPriority="70"/>
+    <w:lsdException w:name="Colorful Shading" w:uiPriority="71"/>
+    <w:lsdException w:name="Colorful List" w:uiPriority="72"/>
+    <w:lsdException w:name="Colorful Grid" w:uiPriority="73"/>
+    <w:lsdException w:name="Light Shading Accent 1" w:uiPriority="60"/>
+    <w:lsdException w:name="Light List Accent 1" w:uiPriority="61"/>
+    <w:lsdException w:name="Light Grid Accent 1" w:uiPriority="62"/>
+    <w:lsdException w:name="Medium Shading 1 Accent 1" w:uiPriority="63"/>
+    <w:lsdException w:name="Medium Shading 2 Accent 1" w:uiPriority="64"/>
+    <w:lsdException w:name="Medium List 1 Accent 1" w:uiPriority="65"/>
+    <w:lsdException w:name="Revision" w:semiHidden="1"/>
+    <w:lsdException w:name="List Paragraph" w:uiPriority="34" w:qFormat="1"/>
+    <w:lsdException w:name="Quote" w:uiPriority="29" w:qFormat="1"/>
+    <w:lsdException w:name="Intense Quote" w:uiPriority="30" w:qFormat="1"/>
+    <w:lsdException w:name="Medium List 2 Accent 1" w:uiPriority="66"/>
+    <w:lsdException w:name="Medium Grid 1 Accent 1" w:uiPriority="67"/>
+    <w:lsdException w:name="Medium Grid 2 Accent 1" w:uiPriority="68"/>
+    <w:lsdException w:name="Medium Grid 3 Accent 1" w:uiPriority="69"/>
+    <w:lsdException w:name="Dark List Accent 1" w:uiPriority="70"/>
+    <w:lsdException w:name="Colorful Shading Accent 1" w:uiPriority="71"/>
+    <w:lsdException w:name="Colorful List Accent 1" w:uiPriority="72"/>
+    <w:lsdException w:name="Colorful Grid Accent 1" w:uiPriority="73"/>
+    <w:lsdException w:name="Light Shading Accent 2" w:uiPriority="60"/>
+    <w:lsdException w:name="Light List Accent 2" w:uiPriority="61"/>
+    <w:lsdException w:name="Light Grid Accent 2" w:uiPriority="62"/>
+    <w:lsdException w:name="Medium Shading 1 Accent 2" w:uiPriority="63"/>
+    <w:lsdException w:name="Medium Shading 2 Accent 2" w:uiPriority="64"/>
+    <w:lsdException w:name="Medium List 1 Accent 2" w:uiPriority="65"/>
+    <w:lsdException w:name="Medium List 2 Accent 2" w:uiPriority="66"/>
+    <w:lsdException w:name="Medium Grid 1 Accent 2" w:uiPriority="67"/>
+    <w:lsdException w:name="Medium Grid 2 Accent 2" w:uiPriority="68"/>
+    <w:lsdException w:name="Medium Grid 3 Accent 2" w:uiPriority="69"/>
+    <w:lsdException w:name="Dark List Accent 2" w:uiPriority="70"/>
+    <w:lsdException w:name="Colorful Shading Accent 2" w:uiPriority="71"/>
+    <w:lsdException w:name="Colorful List Accent 2" w:uiPriority="72"/>
+    <w:lsdException w:name="Colorful Grid Accent 2" w:uiPriority="73"/>
+    <w:lsdException w:name="Light Shading Accent 3" w:uiPriority="60"/>
+    <w:lsdException w:name="Light List Accent 3" w:uiPriority="61"/>
+    <w:lsdException w:name="Light Grid Accent 3" w:uiPriority="62"/>
+    <w:lsdException w:name="Medium Shading 1 Accent 3" w:uiPriority="63"/>
+    <w:lsdException w:name="Medium Shading 2 Accent 3" w:uiPriority="64"/>
+    <w:lsdException w:name="Medium List 1 Accent 3" w:uiPriority="65"/>
+    <w:lsdException w:name="Medium List 2 Accent 3" w:uiPriority="66"/>
+    <w:lsdException w:name="Medium Grid 1 Accent 3" w:uiPriority="67"/>
+    <w:lsdException w:name="Medium Grid 2 Accent 3" w:uiPriority="68"/>
+    <w:lsdException w:name="Medium Grid 3 Accent 3" w:uiPriority="69"/>
+    <w:lsdException w:name="Dark List Accent 3" w:uiPriority="70"/>
+    <w:lsdException w:name="Colorful Shading Accent 3" w:uiPriority="71"/>
+    <w:lsdException w:name="Colorful List Accent 3" w:uiPriority="72"/>
+    <w:lsdException w:name="Colorful Grid Accent 3" w:uiPriority="73"/>
+    <w:lsdException w:name="Light Shading Accent 4" w:uiPriority="60"/>
+    <w:lsdException w:name="Light List Accent 4" w:uiPriority="61"/>
+    <w:lsdException w:name="Light Grid Accent 4" w:uiPriority="62"/>
+    <w:lsdException w:name="Medium Shading 1 Accent 4" w:uiPriority="63"/>
+    <w:lsdException w:name="Medium Shading 2 Accent 4" w:uiPriority="64"/>
+    <w:lsdException w:name="Medium List 1 Accent 4" w:uiPriority="65"/>
+    <w:lsdException w:name="Medium List 2 Accent 4" w:uiPriority="66"/>
+    <w:lsdException w:name="Medium Grid 1 Accent 4" w:uiPriority="67"/>
+    <w:lsdException w:name="Medium Grid 2 Accent 4" w:uiPriority="68"/>
+    <w:lsdException w:name="Medium Grid 3 Accent 4" w:uiPriority="69"/>
+    <w:lsdException w:name="Dark List Accent 4" w:uiPriority="70"/>
+    <w:lsdException w:name="Colorful Shading Accent 4" w:uiPriority="71"/>
+    <w:lsdException w:name="Colorful List Accent 4" w:uiPriority="72"/>
+    <w:lsdException w:name="Colorful Grid Accent 4" w:uiPriority="73"/>
+    <w:lsdException w:name="Light Shading Accent 5" w:uiPriority="60"/>
+    <w:lsdException w:name="Light List Accent 5" w:uiPriority="61"/>
+    <w:lsdException w:name="Light Grid Accent 5" w:uiPriority="62"/>
+    <w:lsdException w:name="Medium Shading 1 Accent 5" w:uiPriority="63"/>
+    <w:lsdException w:name="Medium Shading 2 Accent 5" w:uiPriority="64"/>
+    <w:lsdException w:name="Medium List 1 Accent 5" w:uiPriority="65"/>
+    <w:lsdException w:name="Medium List 2 Accent 5" w:uiPriority="66"/>
+    <w:lsdException w:name="Medium Grid 1 Accent 5" w:uiPriority="67"/>
+    <w:lsdException w:name="Medium Grid 2 Accent 5" w:uiPriority="68"/>
+    <w:lsdException w:name="Medium Grid 3 Accent 5" w:uiPriority="69"/>
+    <w:lsdException w:name="Dark List Accent 5" w:uiPriority="70"/>
+    <w:lsdException w:name="Colorful Shading Accent 5" w:uiPriority="71"/>
+    <w:lsdException w:name="Colorful List Accent 5" w:uiPriority="72"/>
+    <w:lsdException w:name="Colorful Grid Accent 5" w:uiPriority="73"/>
+    <w:lsdException w:name="Light Shading Accent 6" w:uiPriority="60"/>
+    <w:lsdException w:name="Light List Accent 6" w:uiPriority="61"/>
+    <w:lsdException w:name="Light Grid Accent 6" w:uiPriority="62"/>
+    <w:lsdException w:name="Medium Shading 1 Accent 6" w:uiPriority="63"/>
+    <w:lsdException w:name="Medium Shading 2 Accent 6" w:uiPriority="64"/>
+    <w:lsdException w:name="Medium List 1 Accent 6" w:uiPriority="65"/>
+    <w:lsdException w:name="Medium List 2 Accent 6" w:uiPriority="66"/>
+    <w:lsdException w:name="Medium Grid 1 Accent 6" w:uiPriority="67"/>
+    <w:lsdException w:name="Medium Grid 2 Accent 6" w:uiPriority="68"/>
+    <w:lsdException w:name="Medium Grid 3 Accent 6" w:uiPriority="69"/>
+    <w:lsdException w:name="Dark List Accent 6" w:uiPriority="70"/>
+    <w:lsdException w:name="Colorful Shading Accent 6" w:uiPriority="71"/>
+    <w:lsdException w:name="Colorful List Accent 6" w:uiPriority="72"/>
+    <w:lsdException w:name="Colorful Grid Accent 6" w:uiPriority="73"/>
+    <w:lsdException w:name="Subtle Emphasis" w:uiPriority="19" w:qFormat="1"/>
+    <w:lsdException w:name="Intense Emphasis" w:uiPriority="21" w:qFormat="1"/>
+    <w:lsdException w:name="Subtle Reference" w:uiPriority="31" w:qFormat="1"/>
+    <w:lsdException w:name="Intense Reference" w:uiPriority="32" w:qFormat="1"/>
+    <w:lsdException w:name="Book Title" w:uiPriority="33" w:qFormat="1"/>
+    <w:lsdException w:name="Bibliography" w:semiHidden="1" w:uiPriority="37" w:unhideWhenUsed="1"/>
+    <w:lsdException w:name="TOC Heading" w:semiHidden="1" w:uiPriority="39" w:unhideWhenUsed="1" w:qFormat="1"/>
+    <w:lsdException w:name="Plain Table 5" w:semiHidden="1" w:unhideWhenUsed="1"/>
+    <w:lsdException w:name="Grid Table Light" w:semiHidden="1" w:unhideWhenUsed="1"/>
+    <w:lsdException w:name="Grid Table 1 Light" w:semiHidden="1" w:unhideWhenUsed="1"/>
+    <w:lsdException w:name="Grid Table 2" w:semiHidden="1" w:unhideWhenUsed="1"/>
+    <w:lsdException w:name="Grid Table 3" w:semiHidden="1" w:unhideWhenUsed="1"/>
+    <w:lsdException w:name="Grid Table 4" w:uiPriority="49"/>
+    <w:lsdException w:name="Grid Table 5 Dark" w:uiPriority="50"/>
+    <w:lsdException w:name="Grid Table 6 Colorful" w:uiPriority="51"/>
+    <w:lsdException w:name="Grid Table 7 Colorful" w:uiPriority="52"/>
+    <w:lsdException w:name="Grid Table 1 Light Accent 1" w:uiPriority="46"/>
+    <w:lsdException w:name="Grid Table 2 Accent 1" w:uiPriority="47"/>
+    <w:lsdException w:name="Grid Table 3 Accent 1" w:uiPriority="48"/>
+    <w:lsdException w:name="Grid Table 4 Accent 1" w:uiPriority="49"/>
+    <w:lsdException w:name="Grid Table 5 Dark Accent 1" w:uiPriority="50"/>
+    <w:lsdException w:name="Grid Table 6 Colorful Accent 1" w:uiPriority="51"/>
+    <w:lsdException w:name="Grid Table 7 Colorful Accent 1" w:uiPriority="52"/>
+    <w:lsdException w:name="Grid Table 1 Light Accent 2" w:uiPriority="46"/>
+    <w:lsdException w:name="Grid Table 2 Accent 2" w:uiPriority="47"/>
+    <w:lsdException w:name="Grid Table 3 Accent 2" w:uiPriority="48"/>
+    <w:lsdException w:name="Grid Table 4 Accent 2" w:uiPriority="49"/>
+    <w:lsdException w:name="Grid Table 5 Dark Accent 2" w:uiPriority="50"/>
+    <w:lsdException w:name="Grid Table 6 Colorful Accent 2" w:uiPriority="51"/>
+    <w:lsdException w:name="Grid Table 7 Colorful Accent 2" w:uiPriority="52"/>
+    <w:lsdException w:name="Grid Table 1 Light Accent 3" w:uiPriority="46"/>
+    <w:lsdException w:name="Grid Table 2 Accent 3" w:uiPriority="47"/>
+    <w:lsdException w:name="Grid Table 3 Accent 3" w:uiPriority="48"/>
+    <w:lsdException w:name="Grid Table 4 Accent 3" w:uiPriority="49"/>
+    <w:lsdException w:name="Grid Table 5 Dark Accent 3" w:uiPriority="50"/>
+    <w:lsdException w:name="Grid Table 6 Colorful Accent 3" w:uiPriority="51"/>
+    <w:lsdException w:name="Grid Table 7 Colorful Accent 3" w:uiPriority="52"/>
+    <w:lsdException w:name="Grid Table 1 Light Accent 4" w:uiPriority="46"/>
+    <w:lsdException w:name="Grid Table 2 Accent 4" w:uiPriority="47"/>
+    <w:lsdException w:name="Grid Table 3 Accent 4" w:uiPriority="48"/>
+    <w:lsdException w:name="Grid Table 4 Accent 4" w:uiPriority="49"/>
+    <w:lsdException w:name="Grid Table 5 Dark Accent 4" w:uiPriority="50"/>
+    <w:lsdException w:name="Grid Table 6 Colorful Accent 4" w:uiPriority="51"/>
+    <w:lsdException w:name="Grid Table 7 Colorful Accent 4" w:uiPriority="52"/>
+    <w:lsdException w:name="Grid Table 1 Light Accent 5" w:uiPriority="46"/>
+    <w:lsdException w:name="Grid Table 2 Accent 5" w:uiPriority="47"/>
+    <w:lsdException w:name="Grid Table 3 Accent 5" w:uiPriority="48"/>
+    <w:lsdException w:name="Grid Table 4 Accent 5" w:uiPriority="49"/>
+    <w:lsdException w:name="Grid Table 5 Dark Accent 5" w:uiPriority="50"/>
+    <w:lsdException w:name="Grid Table 6 Colorful Accent 5" w:uiPriority="51"/>
+    <w:lsdException w:name="Grid Table 7 Colorful Accent 5" w:uiPriority="52"/>
+    <w:lsdException w:name="Grid Table 1 Light Accent 6" w:uiPriority="46"/>
+    <w:lsdException w:name="Grid Table 2 Accent 6" w:uiPriority="47"/>
+    <w:lsdException w:name="Grid Table 3 Accent 6" w:uiPriority="48"/>
+    <w:lsdException w:name="Grid Table 4 Accent 6" w:uiPriority="49"/>
+    <w:lsdException w:name="Grid Table 5 Dark Accent 6" w:uiPriority="50"/>
+    <w:lsdException w:name="Grid Table 6 Colorful Accent 6" w:uiPriority="51"/>
+    <w:lsdException w:name="Grid Table 7 Colorful Accent 6" w:uiPriority="52"/>
+    <w:lsdException w:name="List Table 1 Light" w:uiPriority="46"/>
+    <w:lsdException w:name="List Table 2" w:uiPriority="47"/>
+    <w:lsdException w:name="List Table 3" w:uiPriority="48"/>
+    <w:lsdException w:name="List Table 4" w:uiPriority="49"/>
+    <w:lsdException w:name="List Table 5 Dark" w:uiPriority="50"/>
+    <w:lsdException w:name="List Table 6 Colorful" w:uiPriority="51"/>
+    <w:lsdException w:name="List Table 7 Colorful" w:uiPriority="52"/>
+    <w:lsdException w:name="List Table 1 Light Accent 1" w:uiPriority="46"/>
+    <w:lsdException w:name="List Table 2 Accent 1" w:uiPriority="47"/>
+    <w:lsdException w:name="List Table 3 Accent 1" w:uiPriority="48"/>
+    <w:lsdException w:name="List Table 4 Accent 1" w:uiPriority="49"/>
+    <w:lsdException w:name="List Table 5 Dark Accent 1" w:uiPriority="50"/>
+    <w:lsdException w:name="List Table 6 Colorful Accent 1" w:uiPriority="51"/>
+    <w:lsdException w:name="List Table 7 Colorful Accent 1" w:uiPriority="52"/>
+    <w:lsdException w:name="List Table 1 Light Accent 2" w:uiPriority="46"/>
+    <w:lsdException w:name="List Table 2 Accent 2" w:uiPriority="47"/>
+    <w:lsdException w:name="List Table 3 Accent 2" w:uiPriority="48"/>
+    <w:lsdException w:name="List Table 4 Accent 2" w:uiPriority="49"/>
+    <w:lsdException w:name="List Table 5 Dark Accent 2" w:uiPriority="50"/>
+    <w:lsdException w:name="List Table 6 Colorful Accent 2" w:uiPriority="51"/>
+    <w:lsdException w:name="List Table 7 Colorful Accent 2" w:uiPriority="52"/>
+    <w:lsdException w:name="List Table 1 Light Accent 3" w:uiPriority="46"/>
+    <w:lsdException w:name="List Table 2 Accent 3" w:uiPriority="47"/>
+    <w:lsdException w:name="List Table 3 Accent 3" w:uiPriority="48"/>
+    <w:lsdException w:name="List Table 4 Accent 3" w:uiPriority="49"/>
+    <w:lsdException w:name="List Table 5 Dark Accent 3" w:uiPriority="50"/>
+    <w:lsdException w:name="List Table 6 Colorful Accent 3" w:uiPriority="51"/>
+    <w:lsdException w:name="List Table 7 Colorful Accent 3" w:uiPriority="52"/>
+    <w:lsdException w:name="List Table 1 Light Accent 4" w:uiPriority="46"/>
+    <w:lsdException w:name="List Table 2 Accent 4" w:uiPriority="47"/>
+    <w:lsdException w:name="List Table 3 Accent 4" w:uiPriority="48"/>
+    <w:lsdException w:name="List Table 4 Accent 4" w:uiPriority="49"/>
+    <w:lsdException w:name="List Table 5 Dark Accent 4" w:uiPriority="50"/>
+    <w:lsdException w:name="List Table 6 Colorful Accent 4" w:uiPriority="51"/>
+    <w:lsdException w:name="List Table 7 Colorful Accent 4" w:uiPriority="52"/>
+    <w:lsdException w:name="List Table 1 Light Accent 5" w:uiPriority="46"/>
+    <w:lsdException w:name="List Table 2 Accent 5" w:uiPriority="47"/>
+    <w:lsdException w:name="List Table 3 Accent 5" w:uiPriority="48"/>
+    <w:lsdException w:name="List Table 4 Accent 5" w:uiPriority="49"/>
+    <w:lsdException w:name="List Table 5 Dark Accent 5" w:uiPriority="50"/>
+    <w:lsdException w:name="List Table 6 Colorful Accent 5" w:uiPriority="51"/>
+    <w:lsdException w:name="List Table 7 Colorful Accent 5" w:uiPriority="52"/>
+    <w:lsdException w:name="List Table 1 Light Accent 6" w:uiPriority="46"/>
+    <w:lsdException w:name="List Table 2 Accent 6" w:uiPriority="47"/>
+    <w:lsdException w:name="List Table 3 Accent 6" w:uiPriority="48"/>
+    <w:lsdException w:name="List Table 4 Accent 6" w:uiPriority="49"/>
+    <w:lsdException w:name="List Table 5 Dark Accent 6" w:uiPriority="50"/>
+    <w:lsdException w:name="List Table 6 Colorful Accent 6" w:uiPriority="51"/>
+    <w:lsdException w:name="List Table 7 Colorful Accent 6" w:uiPriority="52"/>
+    <w:lsdException w:name="Mention" w:semiHidden="1" w:unhideWhenUsed="1"/>
+    <w:lsdException w:name="Smart Hyperlink" w:semiHidden="1" w:unhideWhenUsed="1"/>
+    <w:lsdException w:name="Hashtag" w:semiHidden="1" w:unhideWhenUsed="1"/>
+    <w:lsdException w:name="Unresolved Mention" w:semiHidden="1" w:unhideWhenUsed="1"/>
+    <w:lsdException w:name="Smart Link" w:semiHidden="1" w:unhideWhenUsed="1"/>
   </w:latentStyles>
   <w:style w:type="paragraph" w:default="1" w:styleId="Normal">
     <w:name w:val="Normal"/>

</xml_diff>